<commit_message>
Redesigned Layout, added Inhaltsverzeichnis, updated Projektjournal
</commit_message>
<xml_diff>
--- a/Dokumentation.docx
+++ b/Dokumentation.docx
@@ -5,27 +5,967 @@
     <w:p>
       <w:pPr>
         <w:pStyle w:val="Titel"/>
+      </w:pPr>
+      <w:r>
+        <w:t>Dokumentation Kleider-</w:t>
+      </w:r>
+      <w:r>
+        <w:t>Webshop</w:t>
+      </w:r>
+    </w:p>
+    <w:sdt>
+      <w:sdtPr>
         <w:rPr>
-          <w:rFonts w:asciiTheme="minorHAnsi" w:hAnsiTheme="minorHAnsi"/>
+          <w:lang w:val="de-DE"/>
         </w:rPr>
-      </w:pPr>
-      <w:r>
+        <w:id w:val="-556388570"/>
+        <w:docPartObj>
+          <w:docPartGallery w:val="Table of Contents"/>
+          <w:docPartUnique/>
+        </w:docPartObj>
+      </w:sdtPr>
+      <w:sdtEndPr>
         <w:rPr>
-          <w:rFonts w:asciiTheme="minorHAnsi" w:hAnsiTheme="minorHAnsi"/>
+          <w:rFonts w:asciiTheme="minorHAnsi" w:eastAsiaTheme="minorHAnsi" w:hAnsiTheme="minorHAnsi" w:cstheme="minorBidi"/>
+          <w:color w:val="auto"/>
+          <w:sz w:val="22"/>
+          <w:szCs w:val="22"/>
+          <w:lang w:eastAsia="en-US"/>
         </w:rPr>
-        <w:t>Dokumentation Kleider-Webshop</w:t>
-      </w:r>
+      </w:sdtEndPr>
+      <w:sdtContent>
+        <w:p>
+          <w:pPr>
+            <w:pStyle w:val="Inhaltsverzeichnisberschrift"/>
+            <w:rPr>
+              <w:iCs/>
+              <w:spacing w:val="15"/>
+              <w:sz w:val="32"/>
+              <w:szCs w:val="24"/>
+            </w:rPr>
+          </w:pPr>
+          <w:r>
+            <w:rPr>
+              <w:rStyle w:val="UntertitelZchn"/>
+            </w:rPr>
+            <w:t>Inhaltsverzeichnis</w:t>
+          </w:r>
+        </w:p>
+        <w:p>
+          <w:pPr>
+            <w:pStyle w:val="Verzeichnis1"/>
+            <w:tabs>
+              <w:tab w:val="left" w:pos="440"/>
+              <w:tab w:val="right" w:leader="dot" w:pos="9062"/>
+            </w:tabs>
+            <w:rPr>
+              <w:rFonts w:eastAsiaTheme="minorEastAsia"/>
+              <w:noProof/>
+              <w:lang w:eastAsia="de-CH"/>
+            </w:rPr>
+          </w:pPr>
+          <w:r>
+            <w:fldChar w:fldCharType="begin"/>
+          </w:r>
+          <w:r>
+            <w:instrText xml:space="preserve"> TOC \o "1-3" \h \z \u </w:instrText>
+          </w:r>
+          <w:r>
+            <w:fldChar w:fldCharType="separate"/>
+          </w:r>
+          <w:hyperlink w:anchor="_Toc534873871" w:history="1">
+            <w:r>
+              <w:rPr>
+                <w:rStyle w:val="Hyperlink"/>
+                <w:noProof/>
+              </w:rPr>
+              <w:t>1</w:t>
+            </w:r>
+            <w:r>
+              <w:rPr>
+                <w:rFonts w:eastAsiaTheme="minorEastAsia"/>
+                <w:noProof/>
+                <w:lang w:eastAsia="de-CH"/>
+              </w:rPr>
+              <w:tab/>
+            </w:r>
+            <w:r>
+              <w:rPr>
+                <w:rStyle w:val="Hyperlink"/>
+                <w:noProof/>
+              </w:rPr>
+              <w:t>Projektbeschrieb</w:t>
+            </w:r>
+            <w:r>
+              <w:rPr>
+                <w:noProof/>
+                <w:webHidden/>
+              </w:rPr>
+              <w:tab/>
+            </w:r>
+            <w:r>
+              <w:rPr>
+                <w:noProof/>
+                <w:webHidden/>
+              </w:rPr>
+              <w:fldChar w:fldCharType="begin"/>
+            </w:r>
+            <w:r>
+              <w:rPr>
+                <w:noProof/>
+                <w:webHidden/>
+              </w:rPr>
+              <w:instrText xml:space="preserve"> PAGEREF _Toc534873871 \h </w:instrText>
+            </w:r>
+            <w:r>
+              <w:rPr>
+                <w:noProof/>
+                <w:webHidden/>
+              </w:rPr>
+            </w:r>
+            <w:r>
+              <w:rPr>
+                <w:noProof/>
+                <w:webHidden/>
+              </w:rPr>
+              <w:fldChar w:fldCharType="separate"/>
+            </w:r>
+            <w:r>
+              <w:rPr>
+                <w:noProof/>
+                <w:webHidden/>
+              </w:rPr>
+              <w:t>2</w:t>
+            </w:r>
+            <w:r>
+              <w:rPr>
+                <w:noProof/>
+                <w:webHidden/>
+              </w:rPr>
+              <w:fldChar w:fldCharType="end"/>
+            </w:r>
+          </w:hyperlink>
+        </w:p>
+        <w:p>
+          <w:pPr>
+            <w:pStyle w:val="Verzeichnis1"/>
+            <w:tabs>
+              <w:tab w:val="left" w:pos="440"/>
+              <w:tab w:val="right" w:leader="dot" w:pos="9062"/>
+            </w:tabs>
+            <w:rPr>
+              <w:rFonts w:eastAsiaTheme="minorEastAsia"/>
+              <w:noProof/>
+              <w:lang w:eastAsia="de-CH"/>
+            </w:rPr>
+          </w:pPr>
+          <w:hyperlink w:anchor="_Toc534873872" w:history="1">
+            <w:r>
+              <w:rPr>
+                <w:rStyle w:val="Hyperlink"/>
+                <w:noProof/>
+              </w:rPr>
+              <w:t>2</w:t>
+            </w:r>
+            <w:r>
+              <w:rPr>
+                <w:rFonts w:eastAsiaTheme="minorEastAsia"/>
+                <w:noProof/>
+                <w:lang w:eastAsia="de-CH"/>
+              </w:rPr>
+              <w:tab/>
+            </w:r>
+            <w:r>
+              <w:rPr>
+                <w:rStyle w:val="Hyperlink"/>
+                <w:noProof/>
+              </w:rPr>
+              <w:t>Datenbankmodell</w:t>
+            </w:r>
+            <w:r>
+              <w:rPr>
+                <w:noProof/>
+                <w:webHidden/>
+              </w:rPr>
+              <w:tab/>
+            </w:r>
+            <w:r>
+              <w:rPr>
+                <w:noProof/>
+                <w:webHidden/>
+              </w:rPr>
+              <w:fldChar w:fldCharType="begin"/>
+            </w:r>
+            <w:r>
+              <w:rPr>
+                <w:noProof/>
+                <w:webHidden/>
+              </w:rPr>
+              <w:instrText xml:space="preserve"> PAGEREF _Toc534873872 \h </w:instrText>
+            </w:r>
+            <w:r>
+              <w:rPr>
+                <w:noProof/>
+                <w:webHidden/>
+              </w:rPr>
+            </w:r>
+            <w:r>
+              <w:rPr>
+                <w:noProof/>
+                <w:webHidden/>
+              </w:rPr>
+              <w:fldChar w:fldCharType="separate"/>
+            </w:r>
+            <w:r>
+              <w:rPr>
+                <w:noProof/>
+                <w:webHidden/>
+              </w:rPr>
+              <w:t>2</w:t>
+            </w:r>
+            <w:r>
+              <w:rPr>
+                <w:noProof/>
+                <w:webHidden/>
+              </w:rPr>
+              <w:fldChar w:fldCharType="end"/>
+            </w:r>
+          </w:hyperlink>
+        </w:p>
+        <w:p>
+          <w:pPr>
+            <w:pStyle w:val="Verzeichnis2"/>
+            <w:tabs>
+              <w:tab w:val="left" w:pos="880"/>
+              <w:tab w:val="right" w:leader="dot" w:pos="9062"/>
+            </w:tabs>
+            <w:rPr>
+              <w:rFonts w:eastAsiaTheme="minorEastAsia"/>
+              <w:noProof/>
+              <w:lang w:eastAsia="de-CH"/>
+            </w:rPr>
+          </w:pPr>
+          <w:hyperlink w:anchor="_Toc534873873" w:history="1">
+            <w:r>
+              <w:rPr>
+                <w:rStyle w:val="Hyperlink"/>
+                <w:noProof/>
+              </w:rPr>
+              <w:t>2.1</w:t>
+            </w:r>
+            <w:r>
+              <w:rPr>
+                <w:rFonts w:eastAsiaTheme="minorEastAsia"/>
+                <w:noProof/>
+                <w:lang w:eastAsia="de-CH"/>
+              </w:rPr>
+              <w:tab/>
+            </w:r>
+            <w:r>
+              <w:rPr>
+                <w:rStyle w:val="Hyperlink"/>
+                <w:noProof/>
+              </w:rPr>
+              <w:t>Entitäten</w:t>
+            </w:r>
+            <w:r>
+              <w:rPr>
+                <w:noProof/>
+                <w:webHidden/>
+              </w:rPr>
+              <w:tab/>
+            </w:r>
+            <w:r>
+              <w:rPr>
+                <w:noProof/>
+                <w:webHidden/>
+              </w:rPr>
+              <w:fldChar w:fldCharType="begin"/>
+            </w:r>
+            <w:r>
+              <w:rPr>
+                <w:noProof/>
+                <w:webHidden/>
+              </w:rPr>
+              <w:instrText xml:space="preserve"> PAGEREF _Toc534873873 \h </w:instrText>
+            </w:r>
+            <w:r>
+              <w:rPr>
+                <w:noProof/>
+                <w:webHidden/>
+              </w:rPr>
+            </w:r>
+            <w:r>
+              <w:rPr>
+                <w:noProof/>
+                <w:webHidden/>
+              </w:rPr>
+              <w:fldChar w:fldCharType="separate"/>
+            </w:r>
+            <w:r>
+              <w:rPr>
+                <w:noProof/>
+                <w:webHidden/>
+              </w:rPr>
+              <w:t>2</w:t>
+            </w:r>
+            <w:r>
+              <w:rPr>
+                <w:noProof/>
+                <w:webHidden/>
+              </w:rPr>
+              <w:fldChar w:fldCharType="end"/>
+            </w:r>
+          </w:hyperlink>
+        </w:p>
+        <w:p>
+          <w:pPr>
+            <w:pStyle w:val="Verzeichnis2"/>
+            <w:tabs>
+              <w:tab w:val="left" w:pos="880"/>
+              <w:tab w:val="right" w:leader="dot" w:pos="9062"/>
+            </w:tabs>
+            <w:rPr>
+              <w:rFonts w:eastAsiaTheme="minorEastAsia"/>
+              <w:noProof/>
+              <w:lang w:eastAsia="de-CH"/>
+            </w:rPr>
+          </w:pPr>
+          <w:hyperlink w:anchor="_Toc534873874" w:history="1">
+            <w:r>
+              <w:rPr>
+                <w:rStyle w:val="Hyperlink"/>
+                <w:noProof/>
+              </w:rPr>
+              <w:t>2.2</w:t>
+            </w:r>
+            <w:r>
+              <w:rPr>
+                <w:rFonts w:eastAsiaTheme="minorEastAsia"/>
+                <w:noProof/>
+                <w:lang w:eastAsia="de-CH"/>
+              </w:rPr>
+              <w:tab/>
+            </w:r>
+            <w:r>
+              <w:rPr>
+                <w:rStyle w:val="Hyperlink"/>
+                <w:noProof/>
+              </w:rPr>
+              <w:t>Konzeptionelles Datenmodell</w:t>
+            </w:r>
+            <w:r>
+              <w:rPr>
+                <w:noProof/>
+                <w:webHidden/>
+              </w:rPr>
+              <w:tab/>
+            </w:r>
+            <w:r>
+              <w:rPr>
+                <w:noProof/>
+                <w:webHidden/>
+              </w:rPr>
+              <w:fldChar w:fldCharType="begin"/>
+            </w:r>
+            <w:r>
+              <w:rPr>
+                <w:noProof/>
+                <w:webHidden/>
+              </w:rPr>
+              <w:instrText xml:space="preserve"> PAGEREF _Toc534873874 \h </w:instrText>
+            </w:r>
+            <w:r>
+              <w:rPr>
+                <w:noProof/>
+                <w:webHidden/>
+              </w:rPr>
+            </w:r>
+            <w:r>
+              <w:rPr>
+                <w:noProof/>
+                <w:webHidden/>
+              </w:rPr>
+              <w:fldChar w:fldCharType="separate"/>
+            </w:r>
+            <w:r>
+              <w:rPr>
+                <w:noProof/>
+                <w:webHidden/>
+              </w:rPr>
+              <w:t>2</w:t>
+            </w:r>
+            <w:r>
+              <w:rPr>
+                <w:noProof/>
+                <w:webHidden/>
+              </w:rPr>
+              <w:fldChar w:fldCharType="end"/>
+            </w:r>
+          </w:hyperlink>
+        </w:p>
+        <w:p>
+          <w:pPr>
+            <w:pStyle w:val="Verzeichnis2"/>
+            <w:tabs>
+              <w:tab w:val="left" w:pos="880"/>
+              <w:tab w:val="right" w:leader="dot" w:pos="9062"/>
+            </w:tabs>
+            <w:rPr>
+              <w:rFonts w:eastAsiaTheme="minorEastAsia"/>
+              <w:noProof/>
+              <w:lang w:eastAsia="de-CH"/>
+            </w:rPr>
+          </w:pPr>
+          <w:hyperlink w:anchor="_Toc534873875" w:history="1">
+            <w:r>
+              <w:rPr>
+                <w:rStyle w:val="Hyperlink"/>
+                <w:noProof/>
+              </w:rPr>
+              <w:t>2.3</w:t>
+            </w:r>
+            <w:r>
+              <w:rPr>
+                <w:rFonts w:eastAsiaTheme="minorEastAsia"/>
+                <w:noProof/>
+                <w:lang w:eastAsia="de-CH"/>
+              </w:rPr>
+              <w:tab/>
+            </w:r>
+            <w:r>
+              <w:rPr>
+                <w:rStyle w:val="Hyperlink"/>
+                <w:noProof/>
+              </w:rPr>
+              <w:t>Logisch relationales Datenmodell</w:t>
+            </w:r>
+            <w:r>
+              <w:rPr>
+                <w:noProof/>
+                <w:webHidden/>
+              </w:rPr>
+              <w:tab/>
+            </w:r>
+            <w:r>
+              <w:rPr>
+                <w:noProof/>
+                <w:webHidden/>
+              </w:rPr>
+              <w:fldChar w:fldCharType="begin"/>
+            </w:r>
+            <w:r>
+              <w:rPr>
+                <w:noProof/>
+                <w:webHidden/>
+              </w:rPr>
+              <w:instrText xml:space="preserve"> PAGEREF _Toc534873875 \h </w:instrText>
+            </w:r>
+            <w:r>
+              <w:rPr>
+                <w:noProof/>
+                <w:webHidden/>
+              </w:rPr>
+            </w:r>
+            <w:r>
+              <w:rPr>
+                <w:noProof/>
+                <w:webHidden/>
+              </w:rPr>
+              <w:fldChar w:fldCharType="separate"/>
+            </w:r>
+            <w:r>
+              <w:rPr>
+                <w:noProof/>
+                <w:webHidden/>
+              </w:rPr>
+              <w:t>3</w:t>
+            </w:r>
+            <w:r>
+              <w:rPr>
+                <w:noProof/>
+                <w:webHidden/>
+              </w:rPr>
+              <w:fldChar w:fldCharType="end"/>
+            </w:r>
+          </w:hyperlink>
+        </w:p>
+        <w:p>
+          <w:pPr>
+            <w:pStyle w:val="Verzeichnis1"/>
+            <w:tabs>
+              <w:tab w:val="left" w:pos="440"/>
+              <w:tab w:val="right" w:leader="dot" w:pos="9062"/>
+            </w:tabs>
+            <w:rPr>
+              <w:rFonts w:eastAsiaTheme="minorEastAsia"/>
+              <w:noProof/>
+              <w:lang w:eastAsia="de-CH"/>
+            </w:rPr>
+          </w:pPr>
+          <w:hyperlink w:anchor="_Toc534873876" w:history="1">
+            <w:r>
+              <w:rPr>
+                <w:rStyle w:val="Hyperlink"/>
+                <w:noProof/>
+              </w:rPr>
+              <w:t>3</w:t>
+            </w:r>
+            <w:r>
+              <w:rPr>
+                <w:rFonts w:eastAsiaTheme="minorEastAsia"/>
+                <w:noProof/>
+                <w:lang w:eastAsia="de-CH"/>
+              </w:rPr>
+              <w:tab/>
+            </w:r>
+            <w:r>
+              <w:rPr>
+                <w:rStyle w:val="Hyperlink"/>
+                <w:noProof/>
+              </w:rPr>
+              <w:t>Projektjournal</w:t>
+            </w:r>
+            <w:r>
+              <w:rPr>
+                <w:noProof/>
+                <w:webHidden/>
+              </w:rPr>
+              <w:tab/>
+            </w:r>
+            <w:r>
+              <w:rPr>
+                <w:noProof/>
+                <w:webHidden/>
+              </w:rPr>
+              <w:fldChar w:fldCharType="begin"/>
+            </w:r>
+            <w:r>
+              <w:rPr>
+                <w:noProof/>
+                <w:webHidden/>
+              </w:rPr>
+              <w:instrText xml:space="preserve"> PAGEREF _Toc534873876 \h </w:instrText>
+            </w:r>
+            <w:r>
+              <w:rPr>
+                <w:noProof/>
+                <w:webHidden/>
+              </w:rPr>
+            </w:r>
+            <w:r>
+              <w:rPr>
+                <w:noProof/>
+                <w:webHidden/>
+              </w:rPr>
+              <w:fldChar w:fldCharType="separate"/>
+            </w:r>
+            <w:r>
+              <w:rPr>
+                <w:noProof/>
+                <w:webHidden/>
+              </w:rPr>
+              <w:t>3</w:t>
+            </w:r>
+            <w:r>
+              <w:rPr>
+                <w:noProof/>
+                <w:webHidden/>
+              </w:rPr>
+              <w:fldChar w:fldCharType="end"/>
+            </w:r>
+          </w:hyperlink>
+        </w:p>
+        <w:p>
+          <w:pPr>
+            <w:pStyle w:val="Verzeichnis2"/>
+            <w:tabs>
+              <w:tab w:val="left" w:pos="880"/>
+              <w:tab w:val="right" w:leader="dot" w:pos="9062"/>
+            </w:tabs>
+            <w:rPr>
+              <w:rFonts w:eastAsiaTheme="minorEastAsia"/>
+              <w:noProof/>
+              <w:lang w:eastAsia="de-CH"/>
+            </w:rPr>
+          </w:pPr>
+          <w:hyperlink w:anchor="_Toc534873877" w:history="1">
+            <w:r>
+              <w:rPr>
+                <w:rStyle w:val="Hyperlink"/>
+                <w:noProof/>
+              </w:rPr>
+              <w:t>3.1</w:t>
+            </w:r>
+            <w:r>
+              <w:rPr>
+                <w:rFonts w:eastAsiaTheme="minorEastAsia"/>
+                <w:noProof/>
+                <w:lang w:eastAsia="de-CH"/>
+              </w:rPr>
+              <w:tab/>
+            </w:r>
+            <w:r>
+              <w:rPr>
+                <w:rStyle w:val="Hyperlink"/>
+                <w:noProof/>
+              </w:rPr>
+              <w:t>Erste Woche</w:t>
+            </w:r>
+            <w:r>
+              <w:rPr>
+                <w:noProof/>
+                <w:webHidden/>
+              </w:rPr>
+              <w:tab/>
+            </w:r>
+            <w:r>
+              <w:rPr>
+                <w:noProof/>
+                <w:webHidden/>
+              </w:rPr>
+              <w:fldChar w:fldCharType="begin"/>
+            </w:r>
+            <w:r>
+              <w:rPr>
+                <w:noProof/>
+                <w:webHidden/>
+              </w:rPr>
+              <w:instrText xml:space="preserve"> PAGEREF _Toc534873877 \h </w:instrText>
+            </w:r>
+            <w:r>
+              <w:rPr>
+                <w:noProof/>
+                <w:webHidden/>
+              </w:rPr>
+            </w:r>
+            <w:r>
+              <w:rPr>
+                <w:noProof/>
+                <w:webHidden/>
+              </w:rPr>
+              <w:fldChar w:fldCharType="separate"/>
+            </w:r>
+            <w:r>
+              <w:rPr>
+                <w:noProof/>
+                <w:webHidden/>
+              </w:rPr>
+              <w:t>3</w:t>
+            </w:r>
+            <w:r>
+              <w:rPr>
+                <w:noProof/>
+                <w:webHidden/>
+              </w:rPr>
+              <w:fldChar w:fldCharType="end"/>
+            </w:r>
+          </w:hyperlink>
+        </w:p>
+        <w:p>
+          <w:pPr>
+            <w:pStyle w:val="Verzeichnis2"/>
+            <w:tabs>
+              <w:tab w:val="left" w:pos="880"/>
+              <w:tab w:val="right" w:leader="dot" w:pos="9062"/>
+            </w:tabs>
+            <w:rPr>
+              <w:rFonts w:eastAsiaTheme="minorEastAsia"/>
+              <w:noProof/>
+              <w:lang w:eastAsia="de-CH"/>
+            </w:rPr>
+          </w:pPr>
+          <w:hyperlink w:anchor="_Toc534873878" w:history="1">
+            <w:r>
+              <w:rPr>
+                <w:rStyle w:val="Hyperlink"/>
+                <w:noProof/>
+              </w:rPr>
+              <w:t>3.2</w:t>
+            </w:r>
+            <w:r>
+              <w:rPr>
+                <w:rFonts w:eastAsiaTheme="minorEastAsia"/>
+                <w:noProof/>
+                <w:lang w:eastAsia="de-CH"/>
+              </w:rPr>
+              <w:tab/>
+            </w:r>
+            <w:r>
+              <w:rPr>
+                <w:rStyle w:val="Hyperlink"/>
+                <w:noProof/>
+              </w:rPr>
+              <w:t>Zweite Woche</w:t>
+            </w:r>
+            <w:r>
+              <w:rPr>
+                <w:noProof/>
+                <w:webHidden/>
+              </w:rPr>
+              <w:tab/>
+            </w:r>
+            <w:r>
+              <w:rPr>
+                <w:noProof/>
+                <w:webHidden/>
+              </w:rPr>
+              <w:fldChar w:fldCharType="begin"/>
+            </w:r>
+            <w:r>
+              <w:rPr>
+                <w:noProof/>
+                <w:webHidden/>
+              </w:rPr>
+              <w:instrText xml:space="preserve"> PAGEREF _Toc534873878 \h </w:instrText>
+            </w:r>
+            <w:r>
+              <w:rPr>
+                <w:noProof/>
+                <w:webHidden/>
+              </w:rPr>
+            </w:r>
+            <w:r>
+              <w:rPr>
+                <w:noProof/>
+                <w:webHidden/>
+              </w:rPr>
+              <w:fldChar w:fldCharType="separate"/>
+            </w:r>
+            <w:r>
+              <w:rPr>
+                <w:noProof/>
+                <w:webHidden/>
+              </w:rPr>
+              <w:t>3</w:t>
+            </w:r>
+            <w:r>
+              <w:rPr>
+                <w:noProof/>
+                <w:webHidden/>
+              </w:rPr>
+              <w:fldChar w:fldCharType="end"/>
+            </w:r>
+          </w:hyperlink>
+        </w:p>
+        <w:p>
+          <w:pPr>
+            <w:pStyle w:val="Verzeichnis2"/>
+            <w:tabs>
+              <w:tab w:val="left" w:pos="880"/>
+              <w:tab w:val="right" w:leader="dot" w:pos="9062"/>
+            </w:tabs>
+            <w:rPr>
+              <w:rFonts w:eastAsiaTheme="minorEastAsia"/>
+              <w:noProof/>
+              <w:lang w:eastAsia="de-CH"/>
+            </w:rPr>
+          </w:pPr>
+          <w:hyperlink w:anchor="_Toc534873879" w:history="1">
+            <w:r>
+              <w:rPr>
+                <w:rStyle w:val="Hyperlink"/>
+                <w:noProof/>
+              </w:rPr>
+              <w:t>3.3</w:t>
+            </w:r>
+            <w:r>
+              <w:rPr>
+                <w:rFonts w:eastAsiaTheme="minorEastAsia"/>
+                <w:noProof/>
+                <w:lang w:eastAsia="de-CH"/>
+              </w:rPr>
+              <w:tab/>
+            </w:r>
+            <w:r>
+              <w:rPr>
+                <w:rStyle w:val="Hyperlink"/>
+                <w:noProof/>
+              </w:rPr>
+              <w:t>Dritte Woche</w:t>
+            </w:r>
+            <w:r>
+              <w:rPr>
+                <w:noProof/>
+                <w:webHidden/>
+              </w:rPr>
+              <w:tab/>
+            </w:r>
+            <w:r>
+              <w:rPr>
+                <w:noProof/>
+                <w:webHidden/>
+              </w:rPr>
+              <w:fldChar w:fldCharType="begin"/>
+            </w:r>
+            <w:r>
+              <w:rPr>
+                <w:noProof/>
+                <w:webHidden/>
+              </w:rPr>
+              <w:instrText xml:space="preserve"> PAGEREF _Toc534873879 \h </w:instrText>
+            </w:r>
+            <w:r>
+              <w:rPr>
+                <w:noProof/>
+                <w:webHidden/>
+              </w:rPr>
+            </w:r>
+            <w:r>
+              <w:rPr>
+                <w:noProof/>
+                <w:webHidden/>
+              </w:rPr>
+              <w:fldChar w:fldCharType="separate"/>
+            </w:r>
+            <w:r>
+              <w:rPr>
+                <w:noProof/>
+                <w:webHidden/>
+              </w:rPr>
+              <w:t>3</w:t>
+            </w:r>
+            <w:r>
+              <w:rPr>
+                <w:noProof/>
+                <w:webHidden/>
+              </w:rPr>
+              <w:fldChar w:fldCharType="end"/>
+            </w:r>
+          </w:hyperlink>
+        </w:p>
+        <w:p>
+          <w:pPr>
+            <w:pStyle w:val="Verzeichnis2"/>
+            <w:tabs>
+              <w:tab w:val="left" w:pos="880"/>
+              <w:tab w:val="right" w:leader="dot" w:pos="9062"/>
+            </w:tabs>
+            <w:rPr>
+              <w:rFonts w:eastAsiaTheme="minorEastAsia"/>
+              <w:noProof/>
+              <w:lang w:eastAsia="de-CH"/>
+            </w:rPr>
+          </w:pPr>
+          <w:hyperlink w:anchor="_Toc534873880" w:history="1">
+            <w:r>
+              <w:rPr>
+                <w:rStyle w:val="Hyperlink"/>
+                <w:noProof/>
+              </w:rPr>
+              <w:t>3.4</w:t>
+            </w:r>
+            <w:r>
+              <w:rPr>
+                <w:rFonts w:eastAsiaTheme="minorEastAsia"/>
+                <w:noProof/>
+                <w:lang w:eastAsia="de-CH"/>
+              </w:rPr>
+              <w:tab/>
+            </w:r>
+            <w:r>
+              <w:rPr>
+                <w:rStyle w:val="Hyperlink"/>
+                <w:noProof/>
+              </w:rPr>
+              <w:t>Vierte Woche</w:t>
+            </w:r>
+            <w:r>
+              <w:rPr>
+                <w:noProof/>
+                <w:webHidden/>
+              </w:rPr>
+              <w:tab/>
+            </w:r>
+            <w:r>
+              <w:rPr>
+                <w:noProof/>
+                <w:webHidden/>
+              </w:rPr>
+              <w:fldChar w:fldCharType="begin"/>
+            </w:r>
+            <w:r>
+              <w:rPr>
+                <w:noProof/>
+                <w:webHidden/>
+              </w:rPr>
+              <w:instrText xml:space="preserve"> PAGEREF _Toc534873880 \h </w:instrText>
+            </w:r>
+            <w:r>
+              <w:rPr>
+                <w:noProof/>
+                <w:webHidden/>
+              </w:rPr>
+            </w:r>
+            <w:r>
+              <w:rPr>
+                <w:noProof/>
+                <w:webHidden/>
+              </w:rPr>
+              <w:fldChar w:fldCharType="separate"/>
+            </w:r>
+            <w:r>
+              <w:rPr>
+                <w:noProof/>
+                <w:webHidden/>
+              </w:rPr>
+              <w:t>3</w:t>
+            </w:r>
+            <w:r>
+              <w:rPr>
+                <w:noProof/>
+                <w:webHidden/>
+              </w:rPr>
+              <w:fldChar w:fldCharType="end"/>
+            </w:r>
+          </w:hyperlink>
+        </w:p>
+        <w:p>
+          <w:pPr>
+            <w:rPr>
+              <w:b/>
+              <w:bCs/>
+              <w:lang w:val="de-DE"/>
+            </w:rPr>
+          </w:pPr>
+          <w:r>
+            <w:rPr>
+              <w:b/>
+              <w:bCs/>
+              <w:lang w:val="de-DE"/>
+            </w:rPr>
+            <w:fldChar w:fldCharType="end"/>
+          </w:r>
+        </w:p>
+        <w:p>
+          <w:pPr>
+            <w:rPr>
+              <w:lang w:val="de-DE"/>
+            </w:rPr>
+          </w:pPr>
+          <w:r>
+            <w:rPr>
+              <w:lang w:val="de-DE"/>
+            </w:rPr>
+            <w:br w:type="page"/>
+          </w:r>
+        </w:p>
+      </w:sdtContent>
+    </w:sdt>
+    <w:p>
+      <w:pPr>
+        <w:pStyle w:val="berschrift1"/>
+      </w:pPr>
+      <w:bookmarkStart w:id="0" w:name="_Toc534873871"/>
+      <w:r>
+        <w:lastRenderedPageBreak/>
+        <w:t>Projektbeschrieb</w:t>
+      </w:r>
+      <w:bookmarkEnd w:id="0"/>
     </w:p>
     <w:p>
       <w:pPr>
-        <w:pStyle w:val="berschrift2"/>
-      </w:pPr>
-      <w:r>
-        <w:t>Projektbeschrieb</w:t>
-      </w:r>
-    </w:p>
-    <w:p>
-      <w:pPr>
+        <w:spacing w:after="0"/>
         <w:rPr>
           <w:sz w:val="24"/>
         </w:rPr>
@@ -67,6 +1007,7 @@
     </w:p>
     <w:p>
       <w:pPr>
+        <w:spacing w:after="0"/>
         <w:rPr>
           <w:sz w:val="24"/>
         </w:rPr>
@@ -80,18 +1021,23 @@
     </w:p>
     <w:p>
       <w:pPr>
-        <w:rPr>
-          <w:b/>
-          <w:sz w:val="24"/>
-        </w:rPr>
-      </w:pPr>
-      <w:r>
-        <w:rPr>
-          <w:b/>
-          <w:sz w:val="24"/>
-        </w:rPr>
+        <w:pStyle w:val="berschrift1"/>
+      </w:pPr>
+      <w:bookmarkStart w:id="1" w:name="_Toc534873872"/>
+      <w:r>
+        <w:t>Datenbankmodell</w:t>
+      </w:r>
+      <w:bookmarkEnd w:id="1"/>
+    </w:p>
+    <w:p>
+      <w:pPr>
+        <w:pStyle w:val="berschrift2"/>
+      </w:pPr>
+      <w:bookmarkStart w:id="2" w:name="_Toc534873873"/>
+      <w:r>
         <w:t>Entitäten</w:t>
       </w:r>
+      <w:bookmarkEnd w:id="2"/>
     </w:p>
     <w:p>
       <w:pPr>
@@ -167,6 +1113,8 @@
       <w:r>
         <w:t>ClothesLook</w:t>
       </w:r>
+      <w:bookmarkStart w:id="3" w:name="_GoBack"/>
+      <w:bookmarkEnd w:id="3"/>
       <w:proofErr w:type="spellEnd"/>
     </w:p>
     <w:p>
@@ -191,12 +1139,7 @@
       </w:pPr>
       <w:proofErr w:type="spellStart"/>
       <w:r>
-        <w:t>LookCatego</w:t>
-      </w:r>
-      <w:bookmarkStart w:id="0" w:name="_GoBack"/>
-      <w:bookmarkEnd w:id="0"/>
-      <w:r>
-        <w:t>ry</w:t>
+        <w:t>LookCategory</w:t>
       </w:r>
       <w:proofErr w:type="spellEnd"/>
     </w:p>
@@ -230,36 +1173,11 @@
       <w:pPr>
         <w:pStyle w:val="berschrift2"/>
       </w:pPr>
-      <w:r>
-        <w:t>Erste Woche</w:t>
-      </w:r>
-    </w:p>
-    <w:p>
-      <w:r>
-        <w:t>Wir haben uns darüber Gedanken gemacht, wie unser Projekt aussehen sollte und welche Technologien wir verwenden werden. Schlussendlich kamen wir auf die Idee einen Kleider-Webshop zu entwickeln,</w:t>
-      </w:r>
-      <w:r>
-        <w:t xml:space="preserve"> mit Angular und Spring Boot, </w:t>
-      </w:r>
-      <w:r>
-        <w:t xml:space="preserve"> in dem wir komische Kleidungsstücke anbieten wollen.</w:t>
-      </w:r>
-      <w:r>
-        <w:t xml:space="preserve"> </w:t>
-      </w:r>
-    </w:p>
-    <w:p>
-      <w:r>
-        <w:t>Wir haben das konzeptionelle und das logisch relationale Datenmodell entwickelt und Produkte gesucht, die wir anbieten wollen.</w:t>
-      </w:r>
-    </w:p>
-    <w:p>
-      <w:pPr>
-        <w:pStyle w:val="Untertitel"/>
-      </w:pPr>
+      <w:bookmarkStart w:id="4" w:name="_Toc534873874"/>
       <w:r>
         <w:t>Konzeptionelles Datenmodell</w:t>
       </w:r>
+      <w:bookmarkEnd w:id="4"/>
     </w:p>
     <w:p>
       <w:r>
@@ -268,9 +1186,9 @@
           <w:lang w:eastAsia="de-CH"/>
         </w:rPr>
         <w:drawing>
-          <wp:inline distT="0" distB="0" distL="0" distR="0">
-            <wp:extent cx="3752850" cy="1814565"/>
-            <wp:effectExtent l="0" t="0" r="0" b="0"/>
+          <wp:inline distT="0" distB="0" distL="0" distR="0" wp14:anchorId="1BD90633" wp14:editId="6FCF88FF">
+            <wp:extent cx="5712835" cy="2762250"/>
+            <wp:effectExtent l="0" t="0" r="2540" b="0"/>
             <wp:docPr id="1" name="Grafik 1" descr="D:\Berufsschule\Abschlussarbeit\DatenModell\konzeptionelles_datenmodell.png"/>
             <wp:cNvGraphicFramePr>
               <a:graphicFrameLocks xmlns:a="http://schemas.openxmlformats.org/drawingml/2006/main" noChangeAspect="1"/>
@@ -280,71 +1198,6 @@
                 <pic:pic xmlns:pic="http://schemas.openxmlformats.org/drawingml/2006/picture">
                   <pic:nvPicPr>
                     <pic:cNvPr id="0" name="Picture 1" descr="D:\Berufsschule\Abschlussarbeit\DatenModell\konzeptionelles_datenmodell.png"/>
-                    <pic:cNvPicPr>
-                      <a:picLocks noChangeAspect="1" noChangeArrowheads="1"/>
-                    </pic:cNvPicPr>
-                  </pic:nvPicPr>
-                  <pic:blipFill>
-                    <a:blip r:embed="rId6" cstate="print">
-                      <a:extLst>
-                        <a:ext uri="{28A0092B-C50C-407E-A947-70E740481C1C}">
-                          <a14:useLocalDpi xmlns:a14="http://schemas.microsoft.com/office/drawing/2010/main" val="0"/>
-                        </a:ext>
-                      </a:extLst>
-                    </a:blip>
-                    <a:srcRect/>
-                    <a:stretch>
-                      <a:fillRect/>
-                    </a:stretch>
-                  </pic:blipFill>
-                  <pic:spPr bwMode="auto">
-                    <a:xfrm>
-                      <a:off x="0" y="0"/>
-                      <a:ext cx="3767011" cy="1821412"/>
-                    </a:xfrm>
-                    <a:prstGeom prst="rect">
-                      <a:avLst/>
-                    </a:prstGeom>
-                    <a:noFill/>
-                    <a:ln>
-                      <a:noFill/>
-                    </a:ln>
-                  </pic:spPr>
-                </pic:pic>
-              </a:graphicData>
-            </a:graphic>
-          </wp:inline>
-        </w:drawing>
-      </w:r>
-    </w:p>
-    <w:p>
-      <w:pPr>
-        <w:pStyle w:val="Untertitel"/>
-      </w:pPr>
-      <w:r>
-        <w:t>Logisch relationales Datenmodell</w:t>
-      </w:r>
-    </w:p>
-    <w:p>
-      <w:r>
-        <w:rPr>
-          <w:noProof/>
-          <w:lang w:eastAsia="de-CH"/>
-        </w:rPr>
-        <w:lastRenderedPageBreak/>
-        <w:drawing>
-          <wp:inline distT="0" distB="0" distL="0" distR="0">
-            <wp:extent cx="5200650" cy="1946049"/>
-            <wp:effectExtent l="0" t="0" r="0" b="0"/>
-            <wp:docPr id="2" name="Grafik 2" descr="D:\Berufsschule\Abschlussarbeit\DatenModell\logischrelationales_datenmodell.png"/>
-            <wp:cNvGraphicFramePr>
-              <a:graphicFrameLocks xmlns:a="http://schemas.openxmlformats.org/drawingml/2006/main" noChangeAspect="1"/>
-            </wp:cNvGraphicFramePr>
-            <a:graphic xmlns:a="http://schemas.openxmlformats.org/drawingml/2006/main">
-              <a:graphicData uri="http://schemas.openxmlformats.org/drawingml/2006/picture">
-                <pic:pic xmlns:pic="http://schemas.openxmlformats.org/drawingml/2006/picture">
-                  <pic:nvPicPr>
-                    <pic:cNvPr id="0" name="Picture 2" descr="D:\Berufsschule\Abschlussarbeit\DatenModell\logischrelationales_datenmodell.png"/>
                     <pic:cNvPicPr>
                       <a:picLocks noChangeAspect="1" noChangeArrowheads="1"/>
                     </pic:cNvPicPr>
@@ -365,7 +1218,7 @@
                   <pic:spPr bwMode="auto">
                     <a:xfrm>
                       <a:off x="0" y="0"/>
-                      <a:ext cx="5207835" cy="1948738"/>
+                      <a:ext cx="5749648" cy="2780050"/>
                     </a:xfrm>
                     <a:prstGeom prst="rect">
                       <a:avLst/>
@@ -386,25 +1239,12 @@
       <w:pPr>
         <w:pStyle w:val="berschrift2"/>
       </w:pPr>
-      <w:r>
-        <w:t>Zweite Woche</w:t>
-      </w:r>
-    </w:p>
-    <w:p>
-      <w:r>
-        <w:t xml:space="preserve">Wir haben weitere Kleider gesucht für unseren Webshop und die Seite zum Laufen gebracht. </w:t>
-      </w:r>
-      <w:r>
-        <w:t xml:space="preserve">Zudem haben wir das </w:t>
-      </w:r>
-      <w:proofErr w:type="spellStart"/>
-      <w:r>
-        <w:t>inserts</w:t>
-      </w:r>
-      <w:proofErr w:type="spellEnd"/>
-      <w:r>
-        <w:t xml:space="preserve"> File weitergeführt.</w:t>
-      </w:r>
+      <w:bookmarkStart w:id="5" w:name="_Toc534873875"/>
+      <w:r>
+        <w:lastRenderedPageBreak/>
+        <w:t>Logisch relationales Datenmodell</w:t>
+      </w:r>
+      <w:bookmarkEnd w:id="5"/>
     </w:p>
     <w:p>
       <w:r>
@@ -413,10 +1253,10 @@
           <w:lang w:eastAsia="de-CH"/>
         </w:rPr>
         <w:drawing>
-          <wp:inline distT="0" distB="0" distL="0" distR="0" wp14:anchorId="0F99B900" wp14:editId="26F52B59">
-            <wp:extent cx="4953000" cy="1469922"/>
-            <wp:effectExtent l="0" t="0" r="0" b="0"/>
-            <wp:docPr id="4" name="Grafik 4"/>
+          <wp:inline distT="0" distB="0" distL="0" distR="0" wp14:anchorId="2E63C4C3" wp14:editId="44803106">
+            <wp:extent cx="6109139" cy="2286000"/>
+            <wp:effectExtent l="0" t="0" r="6350" b="0"/>
+            <wp:docPr id="2" name="Grafik 2" descr="D:\Berufsschule\Abschlussarbeit\DatenModell\logischrelationales_datenmodell.png"/>
             <wp:cNvGraphicFramePr>
               <a:graphicFrameLocks xmlns:a="http://schemas.openxmlformats.org/drawingml/2006/main" noChangeAspect="1"/>
             </wp:cNvGraphicFramePr>
@@ -424,23 +1264,36 @@
               <a:graphicData uri="http://schemas.openxmlformats.org/drawingml/2006/picture">
                 <pic:pic xmlns:pic="http://schemas.openxmlformats.org/drawingml/2006/picture">
                   <pic:nvPicPr>
-                    <pic:cNvPr id="0" name=""/>
-                    <pic:cNvPicPr/>
+                    <pic:cNvPr id="0" name="Picture 2" descr="D:\Berufsschule\Abschlussarbeit\DatenModell\logischrelationales_datenmodell.png"/>
+                    <pic:cNvPicPr>
+                      <a:picLocks noChangeAspect="1" noChangeArrowheads="1"/>
+                    </pic:cNvPicPr>
                   </pic:nvPicPr>
                   <pic:blipFill>
-                    <a:blip r:embed="rId8"/>
+                    <a:blip r:embed="rId8" cstate="print">
+                      <a:extLst>
+                        <a:ext uri="{28A0092B-C50C-407E-A947-70E740481C1C}">
+                          <a14:useLocalDpi xmlns:a14="http://schemas.microsoft.com/office/drawing/2010/main" val="0"/>
+                        </a:ext>
+                      </a:extLst>
+                    </a:blip>
+                    <a:srcRect/>
                     <a:stretch>
                       <a:fillRect/>
                     </a:stretch>
                   </pic:blipFill>
-                  <pic:spPr>
+                  <pic:spPr bwMode="auto">
                     <a:xfrm>
                       <a:off x="0" y="0"/>
-                      <a:ext cx="4999140" cy="1483615"/>
+                      <a:ext cx="6126865" cy="2292633"/>
                     </a:xfrm>
                     <a:prstGeom prst="rect">
                       <a:avLst/>
                     </a:prstGeom>
+                    <a:noFill/>
+                    <a:ln>
+                      <a:noFill/>
+                    </a:ln>
                   </pic:spPr>
                 </pic:pic>
               </a:graphicData>
@@ -449,15 +1302,120 @@
         </w:drawing>
       </w:r>
     </w:p>
+    <w:p/>
     <w:p>
       <w:pPr>
+        <w:pStyle w:val="berschrift1"/>
+      </w:pPr>
+      <w:bookmarkStart w:id="6" w:name="_Toc534873876"/>
+      <w:r>
+        <w:t>Projektjournal</w:t>
+      </w:r>
+      <w:bookmarkEnd w:id="6"/>
+    </w:p>
+    <w:p>
+      <w:pPr>
         <w:pStyle w:val="berschrift2"/>
       </w:pPr>
+      <w:bookmarkStart w:id="7" w:name="_Toc534873877"/>
+      <w:r>
+        <w:t>Erste Woche</w:t>
+      </w:r>
+      <w:bookmarkEnd w:id="7"/>
+    </w:p>
+    <w:p>
+      <w:r>
+        <w:t>In der ersten Woche, haben wir die meiste Zeit damit verbracht zu überlegen, was für ein Projekt wir machen wollen und mit welchen Technologien wir es umsetzen. Wir einigten uns darauf einen Kleidershop zu machen und werden Angular und Spring Boot dafür verwenden.</w:t>
+      </w:r>
+    </w:p>
+    <w:p>
+      <w:r>
+        <w:t>Als nächsten Schritt erstellten wir</w:t>
+      </w:r>
+      <w:r>
+        <w:t xml:space="preserve"> das konzeptionelle und das </w:t>
+      </w:r>
+      <w:r>
+        <w:t>logisch relationale Datenmodell und haben dieses dann realisiert. Zudem haben wir erste Produkte gesucht, die wir später in unserem Shop anbieten können.</w:t>
+      </w:r>
+    </w:p>
+    <w:p>
+      <w:pPr>
+        <w:pStyle w:val="berschrift2"/>
+      </w:pPr>
+      <w:bookmarkStart w:id="8" w:name="_Toc534873878"/>
+      <w:r>
+        <w:t>Zweite Woche</w:t>
+      </w:r>
+      <w:bookmarkEnd w:id="8"/>
+    </w:p>
+    <w:p>
+      <w:r>
+        <w:t>In Woche zwei,</w:t>
+      </w:r>
+      <w:r>
+        <w:t xml:space="preserve"> haben wir das Backend unsere Applikation erstellt</w:t>
+      </w:r>
+      <w:r>
+        <w:t>.</w:t>
+      </w:r>
+      <w:r>
+        <w:t xml:space="preserve"> Es fehlt nur noch die Möglichkeit die Bilder der Produkte abzufragen.</w:t>
+      </w:r>
+      <w:r>
+        <w:t xml:space="preserve"> </w:t>
+      </w:r>
+      <w:r>
+        <w:t>Des Weiteren</w:t>
+      </w:r>
+      <w:r>
+        <w:t xml:space="preserve"> haben wir ein Inserts File mit Test Daten erstellt, in dem wir alle</w:t>
+      </w:r>
+      <w:r>
+        <w:t xml:space="preserve"> gefundenen</w:t>
+      </w:r>
+      <w:r>
+        <w:t xml:space="preserve"> Produkte von letzter Woche eingetragen haben.</w:t>
+      </w:r>
+    </w:p>
+    <w:p>
+      <w:pPr>
+        <w:pStyle w:val="berschrift2"/>
+      </w:pPr>
+      <w:bookmarkStart w:id="9" w:name="_Toc534873879"/>
       <w:r>
         <w:t>Dritte Woche</w:t>
       </w:r>
+      <w:bookmarkEnd w:id="9"/>
     </w:p>
-    <w:p/>
+    <w:p>
+      <w:r>
+        <w:t xml:space="preserve">Diese Woche haben wir mit dem Frontend begonnen. Wir haben bereits ein grundliegendes Layout Design und haben den ersten GET-Request auf alle Produkte gemacht. Die </w:t>
+      </w:r>
+      <w:proofErr w:type="gramStart"/>
+      <w:r>
+        <w:t>Produkt</w:t>
+      </w:r>
+      <w:proofErr w:type="gramEnd"/>
+      <w:r>
+        <w:t xml:space="preserve"> werden noch nicht auf der Website dargestellt, aber Daten sind in Frontend angekommen und wir konnten sie bereits in der Konsole ausgeben.</w:t>
+      </w:r>
+    </w:p>
+    <w:p>
+      <w:pPr>
+        <w:pStyle w:val="berschrift2"/>
+      </w:pPr>
+      <w:bookmarkStart w:id="10" w:name="_Toc534873880"/>
+      <w:r>
+        <w:t>Vierte Woche</w:t>
+      </w:r>
+      <w:bookmarkEnd w:id="10"/>
+    </w:p>
+    <w:p>
+      <w:r>
+        <w:t>In Woche vier hatten wir Probleme die Projekte zu starten, deshalb haben wir die meiste Zeit damit verbracht die Dokumentation zu vervollständigen und zu überarbeiten. Ausserdem haben wir das Inserts File erweitert.</w:t>
+      </w:r>
+    </w:p>
     <w:sectPr>
       <w:pgSz w:w="11906" w:h="16838"/>
       <w:pgMar w:top="1417" w:right="1417" w:bottom="1134" w:left="1417" w:header="708" w:footer="708" w:gutter="0"/>
@@ -599,7 +1557,7 @@
         <w:rFonts w:ascii="Symbol" w:hAnsi="Symbol" w:hint="default"/>
       </w:rPr>
     </w:lvl>
-    <w:lvl w:ilvl="1" w:tplc="08070003" w:tentative="1">
+    <w:lvl w:ilvl="1" w:tplc="08070003">
       <w:start w:val="1"/>
       <w:numFmt w:val="bullet"/>
       <w:lvlText w:val="o"/>
@@ -696,23 +1654,112 @@
       </w:rPr>
     </w:lvl>
   </w:abstractNum>
+  <w:abstractNum w:abstractNumId="2">
+    <w:nsid w:val="740D6EE9"/>
+    <w:multiLevelType w:val="multilevel"/>
+    <w:tmpl w:val="08070025"/>
+    <w:lvl w:ilvl="0">
+      <w:start w:val="1"/>
+      <w:numFmt w:val="decimal"/>
+      <w:pStyle w:val="berschrift1"/>
+      <w:lvlText w:val="%1"/>
+      <w:lvlJc w:val="left"/>
+      <w:pPr>
+        <w:ind w:left="432" w:hanging="432"/>
+      </w:pPr>
+    </w:lvl>
+    <w:lvl w:ilvl="1">
+      <w:start w:val="1"/>
+      <w:numFmt w:val="decimal"/>
+      <w:pStyle w:val="berschrift2"/>
+      <w:lvlText w:val="%1.%2"/>
+      <w:lvlJc w:val="left"/>
+      <w:pPr>
+        <w:ind w:left="576" w:hanging="576"/>
+      </w:pPr>
+    </w:lvl>
+    <w:lvl w:ilvl="2">
+      <w:start w:val="1"/>
+      <w:numFmt w:val="decimal"/>
+      <w:pStyle w:val="berschrift3"/>
+      <w:lvlText w:val="%1.%2.%3"/>
+      <w:lvlJc w:val="left"/>
+      <w:pPr>
+        <w:ind w:left="720" w:hanging="720"/>
+      </w:pPr>
+    </w:lvl>
+    <w:lvl w:ilvl="3">
+      <w:start w:val="1"/>
+      <w:numFmt w:val="decimal"/>
+      <w:pStyle w:val="berschrift4"/>
+      <w:lvlText w:val="%1.%2.%3.%4"/>
+      <w:lvlJc w:val="left"/>
+      <w:pPr>
+        <w:ind w:left="864" w:hanging="864"/>
+      </w:pPr>
+    </w:lvl>
+    <w:lvl w:ilvl="4">
+      <w:start w:val="1"/>
+      <w:numFmt w:val="decimal"/>
+      <w:pStyle w:val="berschrift5"/>
+      <w:lvlText w:val="%1.%2.%3.%4.%5"/>
+      <w:lvlJc w:val="left"/>
+      <w:pPr>
+        <w:ind w:left="1008" w:hanging="1008"/>
+      </w:pPr>
+    </w:lvl>
+    <w:lvl w:ilvl="5">
+      <w:start w:val="1"/>
+      <w:numFmt w:val="decimal"/>
+      <w:pStyle w:val="berschrift6"/>
+      <w:lvlText w:val="%1.%2.%3.%4.%5.%6"/>
+      <w:lvlJc w:val="left"/>
+      <w:pPr>
+        <w:ind w:left="1152" w:hanging="1152"/>
+      </w:pPr>
+    </w:lvl>
+    <w:lvl w:ilvl="6">
+      <w:start w:val="1"/>
+      <w:numFmt w:val="decimal"/>
+      <w:pStyle w:val="berschrift7"/>
+      <w:lvlText w:val="%1.%2.%3.%4.%5.%6.%7"/>
+      <w:lvlJc w:val="left"/>
+      <w:pPr>
+        <w:ind w:left="1296" w:hanging="1296"/>
+      </w:pPr>
+    </w:lvl>
+    <w:lvl w:ilvl="7">
+      <w:start w:val="1"/>
+      <w:numFmt w:val="decimal"/>
+      <w:pStyle w:val="berschrift8"/>
+      <w:lvlText w:val="%1.%2.%3.%4.%5.%6.%7.%8"/>
+      <w:lvlJc w:val="left"/>
+      <w:pPr>
+        <w:ind w:left="1440" w:hanging="1440"/>
+      </w:pPr>
+    </w:lvl>
+    <w:lvl w:ilvl="8">
+      <w:start w:val="1"/>
+      <w:numFmt w:val="decimal"/>
+      <w:pStyle w:val="berschrift9"/>
+      <w:lvlText w:val="%1.%2.%3.%4.%5.%6.%7.%8.%9"/>
+      <w:lvlJc w:val="left"/>
+      <w:pPr>
+        <w:ind w:left="1584" w:hanging="1584"/>
+      </w:pPr>
+    </w:lvl>
+  </w:abstractNum>
   <w:num w:numId="1">
     <w:abstractNumId w:val="0"/>
-    <w:lvlOverride w:ilvl="0"/>
-    <w:lvlOverride w:ilvl="1"/>
-    <w:lvlOverride w:ilvl="2"/>
-    <w:lvlOverride w:ilvl="3"/>
-    <w:lvlOverride w:ilvl="4"/>
-    <w:lvlOverride w:ilvl="5"/>
-    <w:lvlOverride w:ilvl="6"/>
-    <w:lvlOverride w:ilvl="7"/>
-    <w:lvlOverride w:ilvl="8"/>
   </w:num>
   <w:num w:numId="2">
     <w:abstractNumId w:val="0"/>
   </w:num>
   <w:num w:numId="3">
     <w:abstractNumId w:val="1"/>
+  </w:num>
+  <w:num w:numId="4">
+    <w:abstractNumId w:val="2"/>
   </w:num>
 </w:numbering>
 </file>
@@ -877,6 +1924,32 @@
     <w:name w:val="Normal"/>
     <w:qFormat/>
   </w:style>
+  <w:style w:type="paragraph" w:styleId="berschrift1">
+    <w:name w:val="heading 1"/>
+    <w:basedOn w:val="Standard"/>
+    <w:next w:val="Standard"/>
+    <w:link w:val="berschrift1Zchn"/>
+    <w:uiPriority w:val="9"/>
+    <w:qFormat/>
+    <w:rsid w:val="0090330C"/>
+    <w:pPr>
+      <w:keepNext/>
+      <w:keepLines/>
+      <w:numPr>
+        <w:numId w:val="4"/>
+      </w:numPr>
+      <w:spacing w:before="480" w:after="120" w:line="240" w:lineRule="auto"/>
+      <w:ind w:left="431" w:hanging="431"/>
+      <w:outlineLvl w:val="0"/>
+    </w:pPr>
+    <w:rPr>
+      <w:rFonts w:asciiTheme="majorHAnsi" w:eastAsiaTheme="majorEastAsia" w:hAnsiTheme="majorHAnsi" w:cstheme="majorBidi"/>
+      <w:bCs/>
+      <w:color w:val="365F91" w:themeColor="accent1" w:themeShade="BF"/>
+      <w:sz w:val="32"/>
+      <w:szCs w:val="28"/>
+    </w:rPr>
+  </w:style>
   <w:style w:type="paragraph" w:styleId="berschrift2">
     <w:name w:val="heading 2"/>
     <w:basedOn w:val="Standard"/>
@@ -885,20 +1958,215 @@
     <w:uiPriority w:val="9"/>
     <w:unhideWhenUsed/>
     <w:qFormat/>
-    <w:rsid w:val="008611E5"/>
+    <w:rsid w:val="0090330C"/>
     <w:pPr>
       <w:keepNext/>
       <w:keepLines/>
+      <w:numPr>
+        <w:ilvl w:val="1"/>
+        <w:numId w:val="4"/>
+      </w:numPr>
+      <w:spacing w:before="360" w:after="0"/>
+      <w:ind w:left="578" w:hanging="578"/>
+      <w:outlineLvl w:val="1"/>
+    </w:pPr>
+    <w:rPr>
+      <w:rFonts w:asciiTheme="majorHAnsi" w:eastAsiaTheme="majorEastAsia" w:hAnsiTheme="majorHAnsi" w:cstheme="majorBidi"/>
+      <w:bCs/>
+      <w:color w:val="4F81BD" w:themeColor="accent1"/>
+      <w:sz w:val="28"/>
+      <w:szCs w:val="26"/>
+    </w:rPr>
+  </w:style>
+  <w:style w:type="paragraph" w:styleId="berschrift3">
+    <w:name w:val="heading 3"/>
+    <w:basedOn w:val="Standard"/>
+    <w:next w:val="Standard"/>
+    <w:link w:val="berschrift3Zchn"/>
+    <w:uiPriority w:val="9"/>
+    <w:semiHidden/>
+    <w:unhideWhenUsed/>
+    <w:qFormat/>
+    <w:rsid w:val="002A1CA4"/>
+    <w:pPr>
+      <w:keepNext/>
+      <w:keepLines/>
+      <w:numPr>
+        <w:ilvl w:val="2"/>
+        <w:numId w:val="4"/>
+      </w:numPr>
       <w:spacing w:before="200" w:after="0"/>
-      <w:outlineLvl w:val="1"/>
+      <w:outlineLvl w:val="2"/>
     </w:pPr>
     <w:rPr>
       <w:rFonts w:asciiTheme="majorHAnsi" w:eastAsiaTheme="majorEastAsia" w:hAnsiTheme="majorHAnsi" w:cstheme="majorBidi"/>
       <w:b/>
       <w:bCs/>
       <w:color w:val="4F81BD" w:themeColor="accent1"/>
-      <w:sz w:val="26"/>
-      <w:szCs w:val="26"/>
+    </w:rPr>
+  </w:style>
+  <w:style w:type="paragraph" w:styleId="berschrift4">
+    <w:name w:val="heading 4"/>
+    <w:basedOn w:val="Standard"/>
+    <w:next w:val="Standard"/>
+    <w:link w:val="berschrift4Zchn"/>
+    <w:uiPriority w:val="9"/>
+    <w:semiHidden/>
+    <w:unhideWhenUsed/>
+    <w:qFormat/>
+    <w:rsid w:val="002A1CA4"/>
+    <w:pPr>
+      <w:keepNext/>
+      <w:keepLines/>
+      <w:numPr>
+        <w:ilvl w:val="3"/>
+        <w:numId w:val="4"/>
+      </w:numPr>
+      <w:spacing w:before="200" w:after="0"/>
+      <w:outlineLvl w:val="3"/>
+    </w:pPr>
+    <w:rPr>
+      <w:rFonts w:asciiTheme="majorHAnsi" w:eastAsiaTheme="majorEastAsia" w:hAnsiTheme="majorHAnsi" w:cstheme="majorBidi"/>
+      <w:b/>
+      <w:bCs/>
+      <w:i/>
+      <w:iCs/>
+      <w:color w:val="4F81BD" w:themeColor="accent1"/>
+    </w:rPr>
+  </w:style>
+  <w:style w:type="paragraph" w:styleId="berschrift5">
+    <w:name w:val="heading 5"/>
+    <w:basedOn w:val="Standard"/>
+    <w:next w:val="Standard"/>
+    <w:link w:val="berschrift5Zchn"/>
+    <w:uiPriority w:val="9"/>
+    <w:semiHidden/>
+    <w:unhideWhenUsed/>
+    <w:qFormat/>
+    <w:rsid w:val="002A1CA4"/>
+    <w:pPr>
+      <w:keepNext/>
+      <w:keepLines/>
+      <w:numPr>
+        <w:ilvl w:val="4"/>
+        <w:numId w:val="4"/>
+      </w:numPr>
+      <w:spacing w:before="200" w:after="0"/>
+      <w:outlineLvl w:val="4"/>
+    </w:pPr>
+    <w:rPr>
+      <w:rFonts w:asciiTheme="majorHAnsi" w:eastAsiaTheme="majorEastAsia" w:hAnsiTheme="majorHAnsi" w:cstheme="majorBidi"/>
+      <w:color w:val="243F60" w:themeColor="accent1" w:themeShade="7F"/>
+    </w:rPr>
+  </w:style>
+  <w:style w:type="paragraph" w:styleId="berschrift6">
+    <w:name w:val="heading 6"/>
+    <w:basedOn w:val="Standard"/>
+    <w:next w:val="Standard"/>
+    <w:link w:val="berschrift6Zchn"/>
+    <w:uiPriority w:val="9"/>
+    <w:semiHidden/>
+    <w:unhideWhenUsed/>
+    <w:qFormat/>
+    <w:rsid w:val="002A1CA4"/>
+    <w:pPr>
+      <w:keepNext/>
+      <w:keepLines/>
+      <w:numPr>
+        <w:ilvl w:val="5"/>
+        <w:numId w:val="4"/>
+      </w:numPr>
+      <w:spacing w:before="200" w:after="0"/>
+      <w:outlineLvl w:val="5"/>
+    </w:pPr>
+    <w:rPr>
+      <w:rFonts w:asciiTheme="majorHAnsi" w:eastAsiaTheme="majorEastAsia" w:hAnsiTheme="majorHAnsi" w:cstheme="majorBidi"/>
+      <w:i/>
+      <w:iCs/>
+      <w:color w:val="243F60" w:themeColor="accent1" w:themeShade="7F"/>
+    </w:rPr>
+  </w:style>
+  <w:style w:type="paragraph" w:styleId="berschrift7">
+    <w:name w:val="heading 7"/>
+    <w:basedOn w:val="Standard"/>
+    <w:next w:val="Standard"/>
+    <w:link w:val="berschrift7Zchn"/>
+    <w:uiPriority w:val="9"/>
+    <w:semiHidden/>
+    <w:unhideWhenUsed/>
+    <w:qFormat/>
+    <w:rsid w:val="002A1CA4"/>
+    <w:pPr>
+      <w:keepNext/>
+      <w:keepLines/>
+      <w:numPr>
+        <w:ilvl w:val="6"/>
+        <w:numId w:val="4"/>
+      </w:numPr>
+      <w:spacing w:before="200" w:after="0"/>
+      <w:outlineLvl w:val="6"/>
+    </w:pPr>
+    <w:rPr>
+      <w:rFonts w:asciiTheme="majorHAnsi" w:eastAsiaTheme="majorEastAsia" w:hAnsiTheme="majorHAnsi" w:cstheme="majorBidi"/>
+      <w:i/>
+      <w:iCs/>
+      <w:color w:val="404040" w:themeColor="text1" w:themeTint="BF"/>
+    </w:rPr>
+  </w:style>
+  <w:style w:type="paragraph" w:styleId="berschrift8">
+    <w:name w:val="heading 8"/>
+    <w:basedOn w:val="Standard"/>
+    <w:next w:val="Standard"/>
+    <w:link w:val="berschrift8Zchn"/>
+    <w:uiPriority w:val="9"/>
+    <w:semiHidden/>
+    <w:unhideWhenUsed/>
+    <w:qFormat/>
+    <w:rsid w:val="002A1CA4"/>
+    <w:pPr>
+      <w:keepNext/>
+      <w:keepLines/>
+      <w:numPr>
+        <w:ilvl w:val="7"/>
+        <w:numId w:val="4"/>
+      </w:numPr>
+      <w:spacing w:before="200" w:after="0"/>
+      <w:outlineLvl w:val="7"/>
+    </w:pPr>
+    <w:rPr>
+      <w:rFonts w:asciiTheme="majorHAnsi" w:eastAsiaTheme="majorEastAsia" w:hAnsiTheme="majorHAnsi" w:cstheme="majorBidi"/>
+      <w:color w:val="404040" w:themeColor="text1" w:themeTint="BF"/>
+      <w:sz w:val="20"/>
+      <w:szCs w:val="20"/>
+    </w:rPr>
+  </w:style>
+  <w:style w:type="paragraph" w:styleId="berschrift9">
+    <w:name w:val="heading 9"/>
+    <w:basedOn w:val="Standard"/>
+    <w:next w:val="Standard"/>
+    <w:link w:val="berschrift9Zchn"/>
+    <w:uiPriority w:val="9"/>
+    <w:semiHidden/>
+    <w:unhideWhenUsed/>
+    <w:qFormat/>
+    <w:rsid w:val="002A1CA4"/>
+    <w:pPr>
+      <w:keepNext/>
+      <w:keepLines/>
+      <w:numPr>
+        <w:ilvl w:val="8"/>
+        <w:numId w:val="4"/>
+      </w:numPr>
+      <w:spacing w:before="200" w:after="0"/>
+      <w:outlineLvl w:val="8"/>
+    </w:pPr>
+    <w:rPr>
+      <w:rFonts w:asciiTheme="majorHAnsi" w:eastAsiaTheme="majorEastAsia" w:hAnsiTheme="majorHAnsi" w:cstheme="majorBidi"/>
+      <w:i/>
+      <w:iCs/>
+      <w:color w:val="404040" w:themeColor="text1" w:themeTint="BF"/>
+      <w:sz w:val="20"/>
+      <w:szCs w:val="20"/>
     </w:rPr>
   </w:style>
   <w:style w:type="character" w:default="1" w:styleId="Absatz-Standardschriftart">
@@ -935,16 +2203,16 @@
     <w:link w:val="TitelZchn"/>
     <w:uiPriority w:val="10"/>
     <w:qFormat/>
-    <w:rsid w:val="00F711C5"/>
+    <w:rsid w:val="0057562D"/>
     <w:pPr>
       <w:pBdr>
         <w:bottom w:val="single" w:sz="8" w:space="4" w:color="4F81BD" w:themeColor="accent1"/>
       </w:pBdr>
-      <w:spacing w:after="300" w:line="240" w:lineRule="auto"/>
+      <w:spacing w:after="600" w:line="240" w:lineRule="auto"/>
       <w:contextualSpacing/>
     </w:pPr>
     <w:rPr>
-      <w:rFonts w:asciiTheme="majorHAnsi" w:eastAsiaTheme="majorEastAsia" w:hAnsiTheme="majorHAnsi" w:cstheme="majorBidi"/>
+      <w:rFonts w:eastAsiaTheme="majorEastAsia" w:cstheme="majorBidi"/>
       <w:color w:val="17365D" w:themeColor="text2" w:themeShade="BF"/>
       <w:spacing w:val="5"/>
       <w:kern w:val="28"/>
@@ -957,9 +2225,9 @@
     <w:basedOn w:val="Absatz-Standardschriftart"/>
     <w:link w:val="Titel"/>
     <w:uiPriority w:val="10"/>
-    <w:rsid w:val="00F711C5"/>
-    <w:rPr>
-      <w:rFonts w:asciiTheme="majorHAnsi" w:eastAsiaTheme="majorEastAsia" w:hAnsiTheme="majorHAnsi" w:cstheme="majorBidi"/>
+    <w:rsid w:val="0057562D"/>
+    <w:rPr>
+      <w:rFonts w:eastAsiaTheme="majorEastAsia" w:cstheme="majorBidi"/>
       <w:color w:val="17365D" w:themeColor="text2" w:themeShade="BF"/>
       <w:spacing w:val="5"/>
       <w:kern w:val="28"/>
@@ -972,13 +2240,12 @@
     <w:basedOn w:val="Absatz-Standardschriftart"/>
     <w:link w:val="berschrift2"/>
     <w:uiPriority w:val="9"/>
-    <w:rsid w:val="008611E5"/>
+    <w:rsid w:val="0090330C"/>
     <w:rPr>
       <w:rFonts w:asciiTheme="majorHAnsi" w:eastAsiaTheme="majorEastAsia" w:hAnsiTheme="majorHAnsi" w:cstheme="majorBidi"/>
-      <w:b/>
       <w:bCs/>
       <w:color w:val="4F81BD" w:themeColor="accent1"/>
-      <w:sz w:val="26"/>
+      <w:sz w:val="28"/>
       <w:szCs w:val="26"/>
     </w:rPr>
   </w:style>
@@ -1019,19 +2286,19 @@
     <w:link w:val="UntertitelZchn"/>
     <w:uiPriority w:val="11"/>
     <w:qFormat/>
-    <w:rsid w:val="00E429DA"/>
+    <w:rsid w:val="0057562D"/>
     <w:pPr>
       <w:numPr>
         <w:ilvl w:val="1"/>
       </w:numPr>
+      <w:spacing w:after="0" w:line="600" w:lineRule="auto"/>
     </w:pPr>
     <w:rPr>
-      <w:rFonts w:asciiTheme="majorHAnsi" w:eastAsiaTheme="majorEastAsia" w:hAnsiTheme="majorHAnsi" w:cstheme="majorBidi"/>
-      <w:i/>
+      <w:rFonts w:eastAsiaTheme="majorEastAsia" w:cstheme="majorBidi"/>
       <w:iCs/>
-      <w:color w:val="4F81BD" w:themeColor="accent1"/>
+      <w:color w:val="365F91" w:themeColor="accent1" w:themeShade="BF"/>
       <w:spacing w:val="15"/>
-      <w:sz w:val="24"/>
+      <w:sz w:val="32"/>
       <w:szCs w:val="24"/>
     </w:rPr>
   </w:style>
@@ -1040,14 +2307,13 @@
     <w:basedOn w:val="Absatz-Standardschriftart"/>
     <w:link w:val="Untertitel"/>
     <w:uiPriority w:val="11"/>
-    <w:rsid w:val="00E429DA"/>
-    <w:rPr>
-      <w:rFonts w:asciiTheme="majorHAnsi" w:eastAsiaTheme="majorEastAsia" w:hAnsiTheme="majorHAnsi" w:cstheme="majorBidi"/>
-      <w:i/>
+    <w:rsid w:val="0057562D"/>
+    <w:rPr>
+      <w:rFonts w:eastAsiaTheme="majorEastAsia" w:cstheme="majorBidi"/>
       <w:iCs/>
-      <w:color w:val="4F81BD" w:themeColor="accent1"/>
+      <w:color w:val="365F91" w:themeColor="accent1" w:themeShade="BF"/>
       <w:spacing w:val="15"/>
-      <w:sz w:val="24"/>
+      <w:sz w:val="32"/>
       <w:szCs w:val="24"/>
     </w:rPr>
   </w:style>
@@ -1061,6 +2327,177 @@
       <w:ind w:left="720"/>
       <w:contextualSpacing/>
     </w:pPr>
+  </w:style>
+  <w:style w:type="character" w:customStyle="1" w:styleId="berschrift1Zchn">
+    <w:name w:val="Überschrift 1 Zchn"/>
+    <w:basedOn w:val="Absatz-Standardschriftart"/>
+    <w:link w:val="berschrift1"/>
+    <w:uiPriority w:val="9"/>
+    <w:rsid w:val="0090330C"/>
+    <w:rPr>
+      <w:rFonts w:asciiTheme="majorHAnsi" w:eastAsiaTheme="majorEastAsia" w:hAnsiTheme="majorHAnsi" w:cstheme="majorBidi"/>
+      <w:bCs/>
+      <w:color w:val="365F91" w:themeColor="accent1" w:themeShade="BF"/>
+      <w:sz w:val="32"/>
+      <w:szCs w:val="28"/>
+    </w:rPr>
+  </w:style>
+  <w:style w:type="character" w:customStyle="1" w:styleId="berschrift3Zchn">
+    <w:name w:val="Überschrift 3 Zchn"/>
+    <w:basedOn w:val="Absatz-Standardschriftart"/>
+    <w:link w:val="berschrift3"/>
+    <w:uiPriority w:val="9"/>
+    <w:semiHidden/>
+    <w:rsid w:val="002A1CA4"/>
+    <w:rPr>
+      <w:rFonts w:asciiTheme="majorHAnsi" w:eastAsiaTheme="majorEastAsia" w:hAnsiTheme="majorHAnsi" w:cstheme="majorBidi"/>
+      <w:b/>
+      <w:bCs/>
+      <w:color w:val="4F81BD" w:themeColor="accent1"/>
+    </w:rPr>
+  </w:style>
+  <w:style w:type="character" w:customStyle="1" w:styleId="berschrift4Zchn">
+    <w:name w:val="Überschrift 4 Zchn"/>
+    <w:basedOn w:val="Absatz-Standardschriftart"/>
+    <w:link w:val="berschrift4"/>
+    <w:uiPriority w:val="9"/>
+    <w:semiHidden/>
+    <w:rsid w:val="002A1CA4"/>
+    <w:rPr>
+      <w:rFonts w:asciiTheme="majorHAnsi" w:eastAsiaTheme="majorEastAsia" w:hAnsiTheme="majorHAnsi" w:cstheme="majorBidi"/>
+      <w:b/>
+      <w:bCs/>
+      <w:i/>
+      <w:iCs/>
+      <w:color w:val="4F81BD" w:themeColor="accent1"/>
+    </w:rPr>
+  </w:style>
+  <w:style w:type="character" w:customStyle="1" w:styleId="berschrift5Zchn">
+    <w:name w:val="Überschrift 5 Zchn"/>
+    <w:basedOn w:val="Absatz-Standardschriftart"/>
+    <w:link w:val="berschrift5"/>
+    <w:uiPriority w:val="9"/>
+    <w:semiHidden/>
+    <w:rsid w:val="002A1CA4"/>
+    <w:rPr>
+      <w:rFonts w:asciiTheme="majorHAnsi" w:eastAsiaTheme="majorEastAsia" w:hAnsiTheme="majorHAnsi" w:cstheme="majorBidi"/>
+      <w:color w:val="243F60" w:themeColor="accent1" w:themeShade="7F"/>
+    </w:rPr>
+  </w:style>
+  <w:style w:type="character" w:customStyle="1" w:styleId="berschrift6Zchn">
+    <w:name w:val="Überschrift 6 Zchn"/>
+    <w:basedOn w:val="Absatz-Standardschriftart"/>
+    <w:link w:val="berschrift6"/>
+    <w:uiPriority w:val="9"/>
+    <w:semiHidden/>
+    <w:rsid w:val="002A1CA4"/>
+    <w:rPr>
+      <w:rFonts w:asciiTheme="majorHAnsi" w:eastAsiaTheme="majorEastAsia" w:hAnsiTheme="majorHAnsi" w:cstheme="majorBidi"/>
+      <w:i/>
+      <w:iCs/>
+      <w:color w:val="243F60" w:themeColor="accent1" w:themeShade="7F"/>
+    </w:rPr>
+  </w:style>
+  <w:style w:type="character" w:customStyle="1" w:styleId="berschrift7Zchn">
+    <w:name w:val="Überschrift 7 Zchn"/>
+    <w:basedOn w:val="Absatz-Standardschriftart"/>
+    <w:link w:val="berschrift7"/>
+    <w:uiPriority w:val="9"/>
+    <w:semiHidden/>
+    <w:rsid w:val="002A1CA4"/>
+    <w:rPr>
+      <w:rFonts w:asciiTheme="majorHAnsi" w:eastAsiaTheme="majorEastAsia" w:hAnsiTheme="majorHAnsi" w:cstheme="majorBidi"/>
+      <w:i/>
+      <w:iCs/>
+      <w:color w:val="404040" w:themeColor="text1" w:themeTint="BF"/>
+    </w:rPr>
+  </w:style>
+  <w:style w:type="character" w:customStyle="1" w:styleId="berschrift8Zchn">
+    <w:name w:val="Überschrift 8 Zchn"/>
+    <w:basedOn w:val="Absatz-Standardschriftart"/>
+    <w:link w:val="berschrift8"/>
+    <w:uiPriority w:val="9"/>
+    <w:semiHidden/>
+    <w:rsid w:val="002A1CA4"/>
+    <w:rPr>
+      <w:rFonts w:asciiTheme="majorHAnsi" w:eastAsiaTheme="majorEastAsia" w:hAnsiTheme="majorHAnsi" w:cstheme="majorBidi"/>
+      <w:color w:val="404040" w:themeColor="text1" w:themeTint="BF"/>
+      <w:sz w:val="20"/>
+      <w:szCs w:val="20"/>
+    </w:rPr>
+  </w:style>
+  <w:style w:type="character" w:customStyle="1" w:styleId="berschrift9Zchn">
+    <w:name w:val="Überschrift 9 Zchn"/>
+    <w:basedOn w:val="Absatz-Standardschriftart"/>
+    <w:link w:val="berschrift9"/>
+    <w:uiPriority w:val="9"/>
+    <w:semiHidden/>
+    <w:rsid w:val="002A1CA4"/>
+    <w:rPr>
+      <w:rFonts w:asciiTheme="majorHAnsi" w:eastAsiaTheme="majorEastAsia" w:hAnsiTheme="majorHAnsi" w:cstheme="majorBidi"/>
+      <w:i/>
+      <w:iCs/>
+      <w:color w:val="404040" w:themeColor="text1" w:themeTint="BF"/>
+      <w:sz w:val="20"/>
+      <w:szCs w:val="20"/>
+    </w:rPr>
+  </w:style>
+  <w:style w:type="paragraph" w:styleId="Inhaltsverzeichnisberschrift">
+    <w:name w:val="TOC Heading"/>
+    <w:basedOn w:val="berschrift1"/>
+    <w:next w:val="Standard"/>
+    <w:uiPriority w:val="39"/>
+    <w:unhideWhenUsed/>
+    <w:qFormat/>
+    <w:rsid w:val="0090330C"/>
+    <w:pPr>
+      <w:numPr>
+        <w:numId w:val="0"/>
+      </w:numPr>
+      <w:spacing w:line="276" w:lineRule="auto"/>
+      <w:outlineLvl w:val="9"/>
+    </w:pPr>
+    <w:rPr>
+      <w:b/>
+      <w:sz w:val="28"/>
+      <w:lang w:eastAsia="de-CH"/>
+    </w:rPr>
+  </w:style>
+  <w:style w:type="paragraph" w:styleId="Verzeichnis1">
+    <w:name w:val="toc 1"/>
+    <w:basedOn w:val="Standard"/>
+    <w:next w:val="Standard"/>
+    <w:autoRedefine/>
+    <w:uiPriority w:val="39"/>
+    <w:unhideWhenUsed/>
+    <w:rsid w:val="0090330C"/>
+    <w:pPr>
+      <w:spacing w:after="100"/>
+    </w:pPr>
+  </w:style>
+  <w:style w:type="paragraph" w:styleId="Verzeichnis2">
+    <w:name w:val="toc 2"/>
+    <w:basedOn w:val="Standard"/>
+    <w:next w:val="Standard"/>
+    <w:autoRedefine/>
+    <w:uiPriority w:val="39"/>
+    <w:unhideWhenUsed/>
+    <w:rsid w:val="0090330C"/>
+    <w:pPr>
+      <w:spacing w:after="100"/>
+      <w:ind w:left="220"/>
+    </w:pPr>
+  </w:style>
+  <w:style w:type="character" w:styleId="Hyperlink">
+    <w:name w:val="Hyperlink"/>
+    <w:basedOn w:val="Absatz-Standardschriftart"/>
+    <w:uiPriority w:val="99"/>
+    <w:unhideWhenUsed/>
+    <w:rsid w:val="0090330C"/>
+    <w:rPr>
+      <w:color w:val="0000FF" w:themeColor="hyperlink"/>
+      <w:u w:val="single"/>
+    </w:rPr>
   </w:style>
 </w:styles>
 </file>
@@ -1225,6 +2662,32 @@
     <w:name w:val="Normal"/>
     <w:qFormat/>
   </w:style>
+  <w:style w:type="paragraph" w:styleId="berschrift1">
+    <w:name w:val="heading 1"/>
+    <w:basedOn w:val="Standard"/>
+    <w:next w:val="Standard"/>
+    <w:link w:val="berschrift1Zchn"/>
+    <w:uiPriority w:val="9"/>
+    <w:qFormat/>
+    <w:rsid w:val="0090330C"/>
+    <w:pPr>
+      <w:keepNext/>
+      <w:keepLines/>
+      <w:numPr>
+        <w:numId w:val="4"/>
+      </w:numPr>
+      <w:spacing w:before="480" w:after="120" w:line="240" w:lineRule="auto"/>
+      <w:ind w:left="431" w:hanging="431"/>
+      <w:outlineLvl w:val="0"/>
+    </w:pPr>
+    <w:rPr>
+      <w:rFonts w:asciiTheme="majorHAnsi" w:eastAsiaTheme="majorEastAsia" w:hAnsiTheme="majorHAnsi" w:cstheme="majorBidi"/>
+      <w:bCs/>
+      <w:color w:val="365F91" w:themeColor="accent1" w:themeShade="BF"/>
+      <w:sz w:val="32"/>
+      <w:szCs w:val="28"/>
+    </w:rPr>
+  </w:style>
   <w:style w:type="paragraph" w:styleId="berschrift2">
     <w:name w:val="heading 2"/>
     <w:basedOn w:val="Standard"/>
@@ -1233,20 +2696,215 @@
     <w:uiPriority w:val="9"/>
     <w:unhideWhenUsed/>
     <w:qFormat/>
-    <w:rsid w:val="008611E5"/>
+    <w:rsid w:val="0090330C"/>
     <w:pPr>
       <w:keepNext/>
       <w:keepLines/>
+      <w:numPr>
+        <w:ilvl w:val="1"/>
+        <w:numId w:val="4"/>
+      </w:numPr>
+      <w:spacing w:before="360" w:after="0"/>
+      <w:ind w:left="578" w:hanging="578"/>
+      <w:outlineLvl w:val="1"/>
+    </w:pPr>
+    <w:rPr>
+      <w:rFonts w:asciiTheme="majorHAnsi" w:eastAsiaTheme="majorEastAsia" w:hAnsiTheme="majorHAnsi" w:cstheme="majorBidi"/>
+      <w:bCs/>
+      <w:color w:val="4F81BD" w:themeColor="accent1"/>
+      <w:sz w:val="28"/>
+      <w:szCs w:val="26"/>
+    </w:rPr>
+  </w:style>
+  <w:style w:type="paragraph" w:styleId="berschrift3">
+    <w:name w:val="heading 3"/>
+    <w:basedOn w:val="Standard"/>
+    <w:next w:val="Standard"/>
+    <w:link w:val="berschrift3Zchn"/>
+    <w:uiPriority w:val="9"/>
+    <w:semiHidden/>
+    <w:unhideWhenUsed/>
+    <w:qFormat/>
+    <w:rsid w:val="002A1CA4"/>
+    <w:pPr>
+      <w:keepNext/>
+      <w:keepLines/>
+      <w:numPr>
+        <w:ilvl w:val="2"/>
+        <w:numId w:val="4"/>
+      </w:numPr>
       <w:spacing w:before="200" w:after="0"/>
-      <w:outlineLvl w:val="1"/>
+      <w:outlineLvl w:val="2"/>
     </w:pPr>
     <w:rPr>
       <w:rFonts w:asciiTheme="majorHAnsi" w:eastAsiaTheme="majorEastAsia" w:hAnsiTheme="majorHAnsi" w:cstheme="majorBidi"/>
       <w:b/>
       <w:bCs/>
       <w:color w:val="4F81BD" w:themeColor="accent1"/>
-      <w:sz w:val="26"/>
-      <w:szCs w:val="26"/>
+    </w:rPr>
+  </w:style>
+  <w:style w:type="paragraph" w:styleId="berschrift4">
+    <w:name w:val="heading 4"/>
+    <w:basedOn w:val="Standard"/>
+    <w:next w:val="Standard"/>
+    <w:link w:val="berschrift4Zchn"/>
+    <w:uiPriority w:val="9"/>
+    <w:semiHidden/>
+    <w:unhideWhenUsed/>
+    <w:qFormat/>
+    <w:rsid w:val="002A1CA4"/>
+    <w:pPr>
+      <w:keepNext/>
+      <w:keepLines/>
+      <w:numPr>
+        <w:ilvl w:val="3"/>
+        <w:numId w:val="4"/>
+      </w:numPr>
+      <w:spacing w:before="200" w:after="0"/>
+      <w:outlineLvl w:val="3"/>
+    </w:pPr>
+    <w:rPr>
+      <w:rFonts w:asciiTheme="majorHAnsi" w:eastAsiaTheme="majorEastAsia" w:hAnsiTheme="majorHAnsi" w:cstheme="majorBidi"/>
+      <w:b/>
+      <w:bCs/>
+      <w:i/>
+      <w:iCs/>
+      <w:color w:val="4F81BD" w:themeColor="accent1"/>
+    </w:rPr>
+  </w:style>
+  <w:style w:type="paragraph" w:styleId="berschrift5">
+    <w:name w:val="heading 5"/>
+    <w:basedOn w:val="Standard"/>
+    <w:next w:val="Standard"/>
+    <w:link w:val="berschrift5Zchn"/>
+    <w:uiPriority w:val="9"/>
+    <w:semiHidden/>
+    <w:unhideWhenUsed/>
+    <w:qFormat/>
+    <w:rsid w:val="002A1CA4"/>
+    <w:pPr>
+      <w:keepNext/>
+      <w:keepLines/>
+      <w:numPr>
+        <w:ilvl w:val="4"/>
+        <w:numId w:val="4"/>
+      </w:numPr>
+      <w:spacing w:before="200" w:after="0"/>
+      <w:outlineLvl w:val="4"/>
+    </w:pPr>
+    <w:rPr>
+      <w:rFonts w:asciiTheme="majorHAnsi" w:eastAsiaTheme="majorEastAsia" w:hAnsiTheme="majorHAnsi" w:cstheme="majorBidi"/>
+      <w:color w:val="243F60" w:themeColor="accent1" w:themeShade="7F"/>
+    </w:rPr>
+  </w:style>
+  <w:style w:type="paragraph" w:styleId="berschrift6">
+    <w:name w:val="heading 6"/>
+    <w:basedOn w:val="Standard"/>
+    <w:next w:val="Standard"/>
+    <w:link w:val="berschrift6Zchn"/>
+    <w:uiPriority w:val="9"/>
+    <w:semiHidden/>
+    <w:unhideWhenUsed/>
+    <w:qFormat/>
+    <w:rsid w:val="002A1CA4"/>
+    <w:pPr>
+      <w:keepNext/>
+      <w:keepLines/>
+      <w:numPr>
+        <w:ilvl w:val="5"/>
+        <w:numId w:val="4"/>
+      </w:numPr>
+      <w:spacing w:before="200" w:after="0"/>
+      <w:outlineLvl w:val="5"/>
+    </w:pPr>
+    <w:rPr>
+      <w:rFonts w:asciiTheme="majorHAnsi" w:eastAsiaTheme="majorEastAsia" w:hAnsiTheme="majorHAnsi" w:cstheme="majorBidi"/>
+      <w:i/>
+      <w:iCs/>
+      <w:color w:val="243F60" w:themeColor="accent1" w:themeShade="7F"/>
+    </w:rPr>
+  </w:style>
+  <w:style w:type="paragraph" w:styleId="berschrift7">
+    <w:name w:val="heading 7"/>
+    <w:basedOn w:val="Standard"/>
+    <w:next w:val="Standard"/>
+    <w:link w:val="berschrift7Zchn"/>
+    <w:uiPriority w:val="9"/>
+    <w:semiHidden/>
+    <w:unhideWhenUsed/>
+    <w:qFormat/>
+    <w:rsid w:val="002A1CA4"/>
+    <w:pPr>
+      <w:keepNext/>
+      <w:keepLines/>
+      <w:numPr>
+        <w:ilvl w:val="6"/>
+        <w:numId w:val="4"/>
+      </w:numPr>
+      <w:spacing w:before="200" w:after="0"/>
+      <w:outlineLvl w:val="6"/>
+    </w:pPr>
+    <w:rPr>
+      <w:rFonts w:asciiTheme="majorHAnsi" w:eastAsiaTheme="majorEastAsia" w:hAnsiTheme="majorHAnsi" w:cstheme="majorBidi"/>
+      <w:i/>
+      <w:iCs/>
+      <w:color w:val="404040" w:themeColor="text1" w:themeTint="BF"/>
+    </w:rPr>
+  </w:style>
+  <w:style w:type="paragraph" w:styleId="berschrift8">
+    <w:name w:val="heading 8"/>
+    <w:basedOn w:val="Standard"/>
+    <w:next w:val="Standard"/>
+    <w:link w:val="berschrift8Zchn"/>
+    <w:uiPriority w:val="9"/>
+    <w:semiHidden/>
+    <w:unhideWhenUsed/>
+    <w:qFormat/>
+    <w:rsid w:val="002A1CA4"/>
+    <w:pPr>
+      <w:keepNext/>
+      <w:keepLines/>
+      <w:numPr>
+        <w:ilvl w:val="7"/>
+        <w:numId w:val="4"/>
+      </w:numPr>
+      <w:spacing w:before="200" w:after="0"/>
+      <w:outlineLvl w:val="7"/>
+    </w:pPr>
+    <w:rPr>
+      <w:rFonts w:asciiTheme="majorHAnsi" w:eastAsiaTheme="majorEastAsia" w:hAnsiTheme="majorHAnsi" w:cstheme="majorBidi"/>
+      <w:color w:val="404040" w:themeColor="text1" w:themeTint="BF"/>
+      <w:sz w:val="20"/>
+      <w:szCs w:val="20"/>
+    </w:rPr>
+  </w:style>
+  <w:style w:type="paragraph" w:styleId="berschrift9">
+    <w:name w:val="heading 9"/>
+    <w:basedOn w:val="Standard"/>
+    <w:next w:val="Standard"/>
+    <w:link w:val="berschrift9Zchn"/>
+    <w:uiPriority w:val="9"/>
+    <w:semiHidden/>
+    <w:unhideWhenUsed/>
+    <w:qFormat/>
+    <w:rsid w:val="002A1CA4"/>
+    <w:pPr>
+      <w:keepNext/>
+      <w:keepLines/>
+      <w:numPr>
+        <w:ilvl w:val="8"/>
+        <w:numId w:val="4"/>
+      </w:numPr>
+      <w:spacing w:before="200" w:after="0"/>
+      <w:outlineLvl w:val="8"/>
+    </w:pPr>
+    <w:rPr>
+      <w:rFonts w:asciiTheme="majorHAnsi" w:eastAsiaTheme="majorEastAsia" w:hAnsiTheme="majorHAnsi" w:cstheme="majorBidi"/>
+      <w:i/>
+      <w:iCs/>
+      <w:color w:val="404040" w:themeColor="text1" w:themeTint="BF"/>
+      <w:sz w:val="20"/>
+      <w:szCs w:val="20"/>
     </w:rPr>
   </w:style>
   <w:style w:type="character" w:default="1" w:styleId="Absatz-Standardschriftart">
@@ -1283,16 +2941,16 @@
     <w:link w:val="TitelZchn"/>
     <w:uiPriority w:val="10"/>
     <w:qFormat/>
-    <w:rsid w:val="00F711C5"/>
+    <w:rsid w:val="0057562D"/>
     <w:pPr>
       <w:pBdr>
         <w:bottom w:val="single" w:sz="8" w:space="4" w:color="4F81BD" w:themeColor="accent1"/>
       </w:pBdr>
-      <w:spacing w:after="300" w:line="240" w:lineRule="auto"/>
+      <w:spacing w:after="600" w:line="240" w:lineRule="auto"/>
       <w:contextualSpacing/>
     </w:pPr>
     <w:rPr>
-      <w:rFonts w:asciiTheme="majorHAnsi" w:eastAsiaTheme="majorEastAsia" w:hAnsiTheme="majorHAnsi" w:cstheme="majorBidi"/>
+      <w:rFonts w:eastAsiaTheme="majorEastAsia" w:cstheme="majorBidi"/>
       <w:color w:val="17365D" w:themeColor="text2" w:themeShade="BF"/>
       <w:spacing w:val="5"/>
       <w:kern w:val="28"/>
@@ -1305,9 +2963,9 @@
     <w:basedOn w:val="Absatz-Standardschriftart"/>
     <w:link w:val="Titel"/>
     <w:uiPriority w:val="10"/>
-    <w:rsid w:val="00F711C5"/>
-    <w:rPr>
-      <w:rFonts w:asciiTheme="majorHAnsi" w:eastAsiaTheme="majorEastAsia" w:hAnsiTheme="majorHAnsi" w:cstheme="majorBidi"/>
+    <w:rsid w:val="0057562D"/>
+    <w:rPr>
+      <w:rFonts w:eastAsiaTheme="majorEastAsia" w:cstheme="majorBidi"/>
       <w:color w:val="17365D" w:themeColor="text2" w:themeShade="BF"/>
       <w:spacing w:val="5"/>
       <w:kern w:val="28"/>
@@ -1320,13 +2978,12 @@
     <w:basedOn w:val="Absatz-Standardschriftart"/>
     <w:link w:val="berschrift2"/>
     <w:uiPriority w:val="9"/>
-    <w:rsid w:val="008611E5"/>
+    <w:rsid w:val="0090330C"/>
     <w:rPr>
       <w:rFonts w:asciiTheme="majorHAnsi" w:eastAsiaTheme="majorEastAsia" w:hAnsiTheme="majorHAnsi" w:cstheme="majorBidi"/>
-      <w:b/>
       <w:bCs/>
       <w:color w:val="4F81BD" w:themeColor="accent1"/>
-      <w:sz w:val="26"/>
+      <w:sz w:val="28"/>
       <w:szCs w:val="26"/>
     </w:rPr>
   </w:style>
@@ -1367,19 +3024,19 @@
     <w:link w:val="UntertitelZchn"/>
     <w:uiPriority w:val="11"/>
     <w:qFormat/>
-    <w:rsid w:val="00E429DA"/>
+    <w:rsid w:val="0057562D"/>
     <w:pPr>
       <w:numPr>
         <w:ilvl w:val="1"/>
       </w:numPr>
+      <w:spacing w:after="0" w:line="600" w:lineRule="auto"/>
     </w:pPr>
     <w:rPr>
-      <w:rFonts w:asciiTheme="majorHAnsi" w:eastAsiaTheme="majorEastAsia" w:hAnsiTheme="majorHAnsi" w:cstheme="majorBidi"/>
-      <w:i/>
+      <w:rFonts w:eastAsiaTheme="majorEastAsia" w:cstheme="majorBidi"/>
       <w:iCs/>
-      <w:color w:val="4F81BD" w:themeColor="accent1"/>
+      <w:color w:val="365F91" w:themeColor="accent1" w:themeShade="BF"/>
       <w:spacing w:val="15"/>
-      <w:sz w:val="24"/>
+      <w:sz w:val="32"/>
       <w:szCs w:val="24"/>
     </w:rPr>
   </w:style>
@@ -1388,14 +3045,13 @@
     <w:basedOn w:val="Absatz-Standardschriftart"/>
     <w:link w:val="Untertitel"/>
     <w:uiPriority w:val="11"/>
-    <w:rsid w:val="00E429DA"/>
-    <w:rPr>
-      <w:rFonts w:asciiTheme="majorHAnsi" w:eastAsiaTheme="majorEastAsia" w:hAnsiTheme="majorHAnsi" w:cstheme="majorBidi"/>
-      <w:i/>
+    <w:rsid w:val="0057562D"/>
+    <w:rPr>
+      <w:rFonts w:eastAsiaTheme="majorEastAsia" w:cstheme="majorBidi"/>
       <w:iCs/>
-      <w:color w:val="4F81BD" w:themeColor="accent1"/>
+      <w:color w:val="365F91" w:themeColor="accent1" w:themeShade="BF"/>
       <w:spacing w:val="15"/>
-      <w:sz w:val="24"/>
+      <w:sz w:val="32"/>
       <w:szCs w:val="24"/>
     </w:rPr>
   </w:style>
@@ -1409,6 +3065,177 @@
       <w:ind w:left="720"/>
       <w:contextualSpacing/>
     </w:pPr>
+  </w:style>
+  <w:style w:type="character" w:customStyle="1" w:styleId="berschrift1Zchn">
+    <w:name w:val="Überschrift 1 Zchn"/>
+    <w:basedOn w:val="Absatz-Standardschriftart"/>
+    <w:link w:val="berschrift1"/>
+    <w:uiPriority w:val="9"/>
+    <w:rsid w:val="0090330C"/>
+    <w:rPr>
+      <w:rFonts w:asciiTheme="majorHAnsi" w:eastAsiaTheme="majorEastAsia" w:hAnsiTheme="majorHAnsi" w:cstheme="majorBidi"/>
+      <w:bCs/>
+      <w:color w:val="365F91" w:themeColor="accent1" w:themeShade="BF"/>
+      <w:sz w:val="32"/>
+      <w:szCs w:val="28"/>
+    </w:rPr>
+  </w:style>
+  <w:style w:type="character" w:customStyle="1" w:styleId="berschrift3Zchn">
+    <w:name w:val="Überschrift 3 Zchn"/>
+    <w:basedOn w:val="Absatz-Standardschriftart"/>
+    <w:link w:val="berschrift3"/>
+    <w:uiPriority w:val="9"/>
+    <w:semiHidden/>
+    <w:rsid w:val="002A1CA4"/>
+    <w:rPr>
+      <w:rFonts w:asciiTheme="majorHAnsi" w:eastAsiaTheme="majorEastAsia" w:hAnsiTheme="majorHAnsi" w:cstheme="majorBidi"/>
+      <w:b/>
+      <w:bCs/>
+      <w:color w:val="4F81BD" w:themeColor="accent1"/>
+    </w:rPr>
+  </w:style>
+  <w:style w:type="character" w:customStyle="1" w:styleId="berschrift4Zchn">
+    <w:name w:val="Überschrift 4 Zchn"/>
+    <w:basedOn w:val="Absatz-Standardschriftart"/>
+    <w:link w:val="berschrift4"/>
+    <w:uiPriority w:val="9"/>
+    <w:semiHidden/>
+    <w:rsid w:val="002A1CA4"/>
+    <w:rPr>
+      <w:rFonts w:asciiTheme="majorHAnsi" w:eastAsiaTheme="majorEastAsia" w:hAnsiTheme="majorHAnsi" w:cstheme="majorBidi"/>
+      <w:b/>
+      <w:bCs/>
+      <w:i/>
+      <w:iCs/>
+      <w:color w:val="4F81BD" w:themeColor="accent1"/>
+    </w:rPr>
+  </w:style>
+  <w:style w:type="character" w:customStyle="1" w:styleId="berschrift5Zchn">
+    <w:name w:val="Überschrift 5 Zchn"/>
+    <w:basedOn w:val="Absatz-Standardschriftart"/>
+    <w:link w:val="berschrift5"/>
+    <w:uiPriority w:val="9"/>
+    <w:semiHidden/>
+    <w:rsid w:val="002A1CA4"/>
+    <w:rPr>
+      <w:rFonts w:asciiTheme="majorHAnsi" w:eastAsiaTheme="majorEastAsia" w:hAnsiTheme="majorHAnsi" w:cstheme="majorBidi"/>
+      <w:color w:val="243F60" w:themeColor="accent1" w:themeShade="7F"/>
+    </w:rPr>
+  </w:style>
+  <w:style w:type="character" w:customStyle="1" w:styleId="berschrift6Zchn">
+    <w:name w:val="Überschrift 6 Zchn"/>
+    <w:basedOn w:val="Absatz-Standardschriftart"/>
+    <w:link w:val="berschrift6"/>
+    <w:uiPriority w:val="9"/>
+    <w:semiHidden/>
+    <w:rsid w:val="002A1CA4"/>
+    <w:rPr>
+      <w:rFonts w:asciiTheme="majorHAnsi" w:eastAsiaTheme="majorEastAsia" w:hAnsiTheme="majorHAnsi" w:cstheme="majorBidi"/>
+      <w:i/>
+      <w:iCs/>
+      <w:color w:val="243F60" w:themeColor="accent1" w:themeShade="7F"/>
+    </w:rPr>
+  </w:style>
+  <w:style w:type="character" w:customStyle="1" w:styleId="berschrift7Zchn">
+    <w:name w:val="Überschrift 7 Zchn"/>
+    <w:basedOn w:val="Absatz-Standardschriftart"/>
+    <w:link w:val="berschrift7"/>
+    <w:uiPriority w:val="9"/>
+    <w:semiHidden/>
+    <w:rsid w:val="002A1CA4"/>
+    <w:rPr>
+      <w:rFonts w:asciiTheme="majorHAnsi" w:eastAsiaTheme="majorEastAsia" w:hAnsiTheme="majorHAnsi" w:cstheme="majorBidi"/>
+      <w:i/>
+      <w:iCs/>
+      <w:color w:val="404040" w:themeColor="text1" w:themeTint="BF"/>
+    </w:rPr>
+  </w:style>
+  <w:style w:type="character" w:customStyle="1" w:styleId="berschrift8Zchn">
+    <w:name w:val="Überschrift 8 Zchn"/>
+    <w:basedOn w:val="Absatz-Standardschriftart"/>
+    <w:link w:val="berschrift8"/>
+    <w:uiPriority w:val="9"/>
+    <w:semiHidden/>
+    <w:rsid w:val="002A1CA4"/>
+    <w:rPr>
+      <w:rFonts w:asciiTheme="majorHAnsi" w:eastAsiaTheme="majorEastAsia" w:hAnsiTheme="majorHAnsi" w:cstheme="majorBidi"/>
+      <w:color w:val="404040" w:themeColor="text1" w:themeTint="BF"/>
+      <w:sz w:val="20"/>
+      <w:szCs w:val="20"/>
+    </w:rPr>
+  </w:style>
+  <w:style w:type="character" w:customStyle="1" w:styleId="berschrift9Zchn">
+    <w:name w:val="Überschrift 9 Zchn"/>
+    <w:basedOn w:val="Absatz-Standardschriftart"/>
+    <w:link w:val="berschrift9"/>
+    <w:uiPriority w:val="9"/>
+    <w:semiHidden/>
+    <w:rsid w:val="002A1CA4"/>
+    <w:rPr>
+      <w:rFonts w:asciiTheme="majorHAnsi" w:eastAsiaTheme="majorEastAsia" w:hAnsiTheme="majorHAnsi" w:cstheme="majorBidi"/>
+      <w:i/>
+      <w:iCs/>
+      <w:color w:val="404040" w:themeColor="text1" w:themeTint="BF"/>
+      <w:sz w:val="20"/>
+      <w:szCs w:val="20"/>
+    </w:rPr>
+  </w:style>
+  <w:style w:type="paragraph" w:styleId="Inhaltsverzeichnisberschrift">
+    <w:name w:val="TOC Heading"/>
+    <w:basedOn w:val="berschrift1"/>
+    <w:next w:val="Standard"/>
+    <w:uiPriority w:val="39"/>
+    <w:unhideWhenUsed/>
+    <w:qFormat/>
+    <w:rsid w:val="0090330C"/>
+    <w:pPr>
+      <w:numPr>
+        <w:numId w:val="0"/>
+      </w:numPr>
+      <w:spacing w:line="276" w:lineRule="auto"/>
+      <w:outlineLvl w:val="9"/>
+    </w:pPr>
+    <w:rPr>
+      <w:b/>
+      <w:sz w:val="28"/>
+      <w:lang w:eastAsia="de-CH"/>
+    </w:rPr>
+  </w:style>
+  <w:style w:type="paragraph" w:styleId="Verzeichnis1">
+    <w:name w:val="toc 1"/>
+    <w:basedOn w:val="Standard"/>
+    <w:next w:val="Standard"/>
+    <w:autoRedefine/>
+    <w:uiPriority w:val="39"/>
+    <w:unhideWhenUsed/>
+    <w:rsid w:val="0090330C"/>
+    <w:pPr>
+      <w:spacing w:after="100"/>
+    </w:pPr>
+  </w:style>
+  <w:style w:type="paragraph" w:styleId="Verzeichnis2">
+    <w:name w:val="toc 2"/>
+    <w:basedOn w:val="Standard"/>
+    <w:next w:val="Standard"/>
+    <w:autoRedefine/>
+    <w:uiPriority w:val="39"/>
+    <w:unhideWhenUsed/>
+    <w:rsid w:val="0090330C"/>
+    <w:pPr>
+      <w:spacing w:after="100"/>
+      <w:ind w:left="220"/>
+    </w:pPr>
+  </w:style>
+  <w:style w:type="character" w:styleId="Hyperlink">
+    <w:name w:val="Hyperlink"/>
+    <w:basedOn w:val="Absatz-Standardschriftart"/>
+    <w:uiPriority w:val="99"/>
+    <w:unhideWhenUsed/>
+    <w:rsid w:val="0090330C"/>
+    <w:rPr>
+      <w:color w:val="0000FF" w:themeColor="hyperlink"/>
+      <w:u w:val="single"/>
+    </w:rPr>
   </w:style>
 </w:styles>
 </file>
@@ -1696,4 +3523,16 @@
   <a:objectDefaults/>
   <a:extraClrSchemeLst/>
 </a:theme>
+</file>
+
+<file path=customXml/item1.xml><?xml version="1.0" encoding="utf-8"?>
+<b:Sources xmlns:b="http://schemas.openxmlformats.org/officeDocument/2006/bibliography" xmlns="http://schemas.openxmlformats.org/officeDocument/2006/bibliography" SelectedStyle="\APA.XSL" StyleName="APA"/>
+</file>
+
+<file path=customXml/itemProps1.xml><?xml version="1.0" encoding="utf-8"?>
+<ds:datastoreItem xmlns:ds="http://schemas.openxmlformats.org/officeDocument/2006/customXml" ds:itemID="{ECEE703F-C923-4098-9BEA-4C398AB4D027}">
+  <ds:schemaRefs>
+    <ds:schemaRef ds:uri="http://schemas.openxmlformats.org/officeDocument/2006/bibliography"/>
+  </ds:schemaRefs>
+</ds:datastoreItem>
 </file>
</xml_diff>

<commit_message>
added Funktionsbeschreibung to Dokumentation
</commit_message>
<xml_diff>
--- a/Dokumentation.docx
+++ b/Dokumentation.docx
@@ -16,7 +16,13 @@
     <w:sdt>
       <w:sdtPr>
         <w:rPr>
-          <w:lang w:val="de-DE"/>
+          <w:rFonts w:asciiTheme="minorHAnsi" w:eastAsiaTheme="minorHAnsi" w:hAnsiTheme="minorHAnsi" w:cstheme="minorBidi"/>
+          <w:b w:val="0"/>
+          <w:bCs w:val="0"/>
+          <w:color w:val="auto"/>
+          <w:sz w:val="22"/>
+          <w:szCs w:val="22"/>
+          <w:lang w:val="de-DE" w:eastAsia="en-US"/>
         </w:rPr>
         <w:id w:val="-556388570"/>
         <w:docPartObj>
@@ -24,15 +30,7 @@
           <w:docPartUnique/>
         </w:docPartObj>
       </w:sdtPr>
-      <w:sdtEndPr>
-        <w:rPr>
-          <w:rFonts w:asciiTheme="minorHAnsi" w:eastAsiaTheme="minorHAnsi" w:hAnsiTheme="minorHAnsi" w:cstheme="minorBidi"/>
-          <w:color w:val="auto"/>
-          <w:sz w:val="22"/>
-          <w:szCs w:val="22"/>
-          <w:lang w:eastAsia="en-US"/>
-        </w:rPr>
-      </w:sdtEndPr>
+      <w:sdtEndPr/>
       <w:sdtContent>
         <w:p>
           <w:pPr>
@@ -1023,21 +1021,57 @@
       <w:pPr>
         <w:pStyle w:val="berschrift1"/>
       </w:pPr>
-      <w:bookmarkStart w:id="1" w:name="_Toc534873872"/>
-      <w:r>
-        <w:t>Datenbankmodell</w:t>
-      </w:r>
+      <w:r>
+        <w:t>Funktionsbeschreibung</w:t>
+      </w:r>
+    </w:p>
+    <w:p>
+      <w:r>
+        <w:t>Die Applikation soll einen User und ein Admin Bereich haben.</w:t>
+      </w:r>
+    </w:p>
+    <w:p>
+      <w:r>
+        <w:t>Auf der User-Website soll es möglich sein die Produkte nach Produkttype und eventuell auch nach Marken filterbar sein. Zudem soll der Benutzer die Produkte in einen Warenkorb legen können und danach diese bestellen.</w:t>
+      </w:r>
+      <w:r>
+        <w:t xml:space="preserve"> Eine weitere Möglichkeit Produkte zu finden die einem gefallen könnten, ist die „Looks“ Funktion. Dabei soll der Benutzer fertiggestellte Outfits anschauen können.</w:t>
+      </w:r>
+    </w:p>
+    <w:p>
+      <w:r>
+        <w:t>Im Admin Bereich sollen alle Bestellungen aufgelistet werden. Falls wir noch genügen Zeit haben, soll der man darauf auch neue Produkte hinzufügen können.</w:t>
+      </w:r>
+    </w:p>
+    <w:p>
+      <w:r>
+        <w:t xml:space="preserve">Leider werden wir für dieses kleine Projekt keine Login Funktion einrichten, da die Spring Boot Security </w:t>
+      </w:r>
+      <w:r>
+        <w:t>ziemlich kompliziert und aufwendig ist.</w:t>
+      </w:r>
+      <w:bookmarkStart w:id="1" w:name="_GoBack"/>
       <w:bookmarkEnd w:id="1"/>
     </w:p>
     <w:p>
       <w:pPr>
+        <w:pStyle w:val="berschrift1"/>
+      </w:pPr>
+      <w:bookmarkStart w:id="2" w:name="_Toc534873872"/>
+      <w:r>
+        <w:t>Datenbankmodell</w:t>
+      </w:r>
+      <w:bookmarkEnd w:id="2"/>
+    </w:p>
+    <w:p>
+      <w:pPr>
         <w:pStyle w:val="berschrift2"/>
       </w:pPr>
-      <w:bookmarkStart w:id="2" w:name="_Toc534873873"/>
+      <w:bookmarkStart w:id="3" w:name="_Toc534873873"/>
       <w:r>
         <w:t>Entitäten</w:t>
       </w:r>
-      <w:bookmarkEnd w:id="2"/>
+      <w:bookmarkEnd w:id="3"/>
     </w:p>
     <w:p>
       <w:pPr>
@@ -1113,8 +1147,6 @@
       <w:r>
         <w:t>ClothesLook</w:t>
       </w:r>
-      <w:bookmarkStart w:id="3" w:name="_GoBack"/>
-      <w:bookmarkEnd w:id="3"/>
       <w:proofErr w:type="spellEnd"/>
     </w:p>
     <w:p>
@@ -1175,6 +1207,7 @@
       </w:pPr>
       <w:bookmarkStart w:id="4" w:name="_Toc534873874"/>
       <w:r>
+        <w:lastRenderedPageBreak/>
         <w:t>Konzeptionelles Datenmodell</w:t>
       </w:r>
       <w:bookmarkEnd w:id="4"/>
@@ -1241,7 +1274,6 @@
       </w:pPr>
       <w:bookmarkStart w:id="5" w:name="_Toc534873875"/>
       <w:r>
-        <w:lastRenderedPageBreak/>
         <w:t>Logisch relationales Datenmodell</w:t>
       </w:r>
       <w:bookmarkEnd w:id="5"/>
@@ -1345,6 +1377,7 @@
       </w:pPr>
       <w:bookmarkStart w:id="8" w:name="_Toc534873878"/>
       <w:r>
+        <w:lastRenderedPageBreak/>
         <w:t>Zweite Woche</w:t>
       </w:r>
       <w:bookmarkEnd w:id="8"/>
@@ -1392,11 +1425,9 @@
       <w:r>
         <w:t xml:space="preserve">Diese Woche haben wir mit dem Frontend begonnen. Wir haben bereits ein grundliegendes Layout Design und haben den ersten GET-Request auf alle Produkte gemacht. Die </w:t>
       </w:r>
-      <w:proofErr w:type="gramStart"/>
-      <w:r>
-        <w:t>Produkt</w:t>
-      </w:r>
-      <w:proofErr w:type="gramEnd"/>
+      <w:r>
+        <w:t>Produkte</w:t>
+      </w:r>
       <w:r>
         <w:t xml:space="preserve"> werden noch nicht auf der Website dargestellt, aber Daten sind in Frontend angekommen und wir konnten sie bereits in der Konsole ausgeben.</w:t>
       </w:r>
@@ -3530,7 +3561,7 @@
 </file>
 
 <file path=customXml/itemProps1.xml><?xml version="1.0" encoding="utf-8"?>
-<ds:datastoreItem xmlns:ds="http://schemas.openxmlformats.org/officeDocument/2006/customXml" ds:itemID="{ECEE703F-C923-4098-9BEA-4C398AB4D027}">
+<ds:datastoreItem xmlns:ds="http://schemas.openxmlformats.org/officeDocument/2006/customXml" ds:itemID="{24D8EC46-EF7A-40D7-B8E6-D78B3C4F1264}">
   <ds:schemaRefs>
     <ds:schemaRef ds:uri="http://schemas.openxmlformats.org/officeDocument/2006/bibliography"/>
   </ds:schemaRefs>

</xml_diff>

<commit_message>
Added seventh week review
</commit_message>
<xml_diff>
--- a/Dokumentation.docx
+++ b/Dokumentation.docx
@@ -972,35 +972,7 @@
         <w:rPr>
           <w:sz w:val="24"/>
         </w:rPr>
-        <w:t>Wir haben vor einen Kleider-Webshop zu „eröffnen“. Es soll kein gewöhnlicher Webshop sein, sondern einer, in dem komische und witzige Designs erhältlich sind. Zum Beispiel werden T-Shirts, Pullover und Hosen mit speziellen Designs angeboten, so wie auch „</w:t>
-      </w:r>
-      <w:proofErr w:type="spellStart"/>
-      <w:r>
-        <w:rPr>
-          <w:sz w:val="24"/>
-        </w:rPr>
-        <w:t>Crocs</w:t>
-      </w:r>
-      <w:proofErr w:type="spellEnd"/>
-      <w:r>
-        <w:rPr>
-          <w:sz w:val="24"/>
-        </w:rPr>
-        <w:t>“ und „</w:t>
-      </w:r>
-      <w:proofErr w:type="spellStart"/>
-      <w:r>
-        <w:rPr>
-          <w:sz w:val="24"/>
-        </w:rPr>
-        <w:t>Sketchers</w:t>
-      </w:r>
-      <w:proofErr w:type="spellEnd"/>
-      <w:r>
-        <w:rPr>
-          <w:sz w:val="24"/>
-        </w:rPr>
-        <w:t>“ statt normale Schuhe. Wir haben auch vor „Looks“ anzubieten, ähnlich wie auf Zalando, das heisst es wird ein ganzes Outfit zusammengestellt, welches man kaufen kann. Die Zielgruppe liegt etwa zwischen Teenager und mittlerem Alter.</w:t>
+        <w:t>Wir haben vor einen Kleider-Webshop zu „eröffnen“. Es soll kein gewöhnlicher Webshop sein, sondern einer, in dem komische und witzige Designs erhältlich sind. Zum Beispiel werden T-Shirts, Pullover und Hosen mit speziellen Designs angeboten, so wie auch „Crocs“ und „Sketchers“ statt normale Schuhe. Wir haben auch vor „Looks“ anzubieten, ähnlich wie auf Zalando, das heisst es wird ein ganzes Outfit zusammengestellt, welches man kaufen kann. Die Zielgruppe liegt etwa zwischen Teenager und mittlerem Alter.</w:t>
       </w:r>
     </w:p>
     <w:p>
@@ -1127,11 +1099,9 @@
           <w:numId w:val="3"/>
         </w:numPr>
       </w:pPr>
-      <w:proofErr w:type="spellStart"/>
       <w:r>
         <w:t>ClothesType</w:t>
       </w:r>
-      <w:proofErr w:type="spellEnd"/>
     </w:p>
     <w:p>
       <w:pPr>
@@ -1141,11 +1111,9 @@
           <w:numId w:val="3"/>
         </w:numPr>
       </w:pPr>
-      <w:proofErr w:type="spellStart"/>
       <w:r>
         <w:t>ClothesLook</w:t>
       </w:r>
-      <w:proofErr w:type="spellEnd"/>
     </w:p>
     <w:p>
       <w:pPr>
@@ -1167,11 +1135,9 @@
           <w:numId w:val="3"/>
         </w:numPr>
       </w:pPr>
-      <w:proofErr w:type="spellStart"/>
       <w:r>
         <w:t>LookCategory</w:t>
       </w:r>
-      <w:proofErr w:type="spellEnd"/>
     </w:p>
     <w:p>
       <w:pPr>
@@ -1181,11 +1147,9 @@
           <w:numId w:val="3"/>
         </w:numPr>
       </w:pPr>
-      <w:proofErr w:type="spellStart"/>
       <w:r>
         <w:t>ClothesOrder</w:t>
       </w:r>
-      <w:proofErr w:type="spellEnd"/>
     </w:p>
     <w:p>
       <w:pPr>
@@ -1474,16 +1438,47 @@
     </w:p>
     <w:p>
       <w:r>
-        <w:t xml:space="preserve">Wir haben am Inserts File weitergearbeitet und </w:t>
+        <w:t xml:space="preserve">Wir haben am Inserts File </w:t>
+      </w:r>
+      <w:r>
+        <w:t>und</w:t>
+      </w:r>
+      <w:r>
+        <w:t xml:space="preserve"> </w:t>
       </w:r>
       <w:r>
         <w:t>am Prototyp weitergearbeitet</w:t>
       </w:r>
       <w:r>
         <w:t>.</w:t>
+      </w:r>
+    </w:p>
+    <w:p>
+      <w:pPr>
+        <w:pStyle w:val="berschrift2"/>
+      </w:pPr>
+      <w:r>
+        <w:t>Siebte Woche</w:t>
+      </w:r>
+    </w:p>
+    <w:p>
+      <w:r>
+        <w:t xml:space="preserve">Heute haben wir ziemlich vieles erreicht. Wir haben den Prototypen fertiggebracht, bei welchem man die </w:t>
+      </w:r>
+      <w:r>
+        <w:t>Produkte</w:t>
       </w:r>
       <w:bookmarkStart w:id="10" w:name="_GoBack"/>
       <w:bookmarkEnd w:id="10"/>
+      <w:r>
+        <w:t xml:space="preserve"> unter anderem nach Saison Filtern kann (Winter, Sommer, Herbst, Frühling). </w:t>
+      </w:r>
+      <w:r>
+        <w:t xml:space="preserve">Die Produkte werden mit Bildern und Marke angezeigt. </w:t>
+      </w:r>
+      <w:r>
+        <w:t>Anschliessend haben wir unsere Einschätzung auf kompetenzen.startklar.io eingetragen.</w:t>
+      </w:r>
     </w:p>
     <w:sectPr>
       <w:pgSz w:w="11906" w:h="16838"/>
@@ -3599,7 +3594,7 @@
 </file>
 
 <file path=customXml/itemProps1.xml><?xml version="1.0" encoding="utf-8"?>
-<ds:datastoreItem xmlns:ds="http://schemas.openxmlformats.org/officeDocument/2006/customXml" ds:itemID="{D8403226-43B3-4682-BF54-A9D48C9E120E}">
+<ds:datastoreItem xmlns:ds="http://schemas.openxmlformats.org/officeDocument/2006/customXml" ds:itemID="{14C7F88D-4FDB-45AD-8A29-1ED9C4F8326B}">
   <ds:schemaRefs>
     <ds:schemaRef ds:uri="http://schemas.openxmlformats.org/officeDocument/2006/bibliography"/>
   </ds:schemaRefs>

</xml_diff>